<commit_message>
correction word & pdf
</commit_message>
<xml_diff>
--- a/medias/pdf/Gradient.docx
+++ b/medias/pdf/Gradient.docx
@@ -46,6 +46,13 @@
     </w:p>
     <w:sdt>
       <w:sdtPr>
+        <w:rPr>
+          <w:rFonts w:asciiTheme="minorHAnsi" w:eastAsiaTheme="minorHAnsi" w:hAnsiTheme="minorHAnsi" w:cstheme="minorBidi"/>
+          <w:color w:val="auto"/>
+          <w:sz w:val="22"/>
+          <w:szCs w:val="22"/>
+          <w:lang w:eastAsia="en-US"/>
+        </w:rPr>
         <w:id w:val="-1261063437"/>
         <w:docPartObj>
           <w:docPartGallery w:val="Table of Contents"/>
@@ -54,13 +61,8 @@
       </w:sdtPr>
       <w:sdtEndPr>
         <w:rPr>
-          <w:rFonts w:asciiTheme="minorHAnsi" w:eastAsiaTheme="minorHAnsi" w:hAnsiTheme="minorHAnsi" w:cstheme="minorBidi"/>
           <w:b/>
           <w:bCs/>
-          <w:color w:val="auto"/>
-          <w:sz w:val="22"/>
-          <w:szCs w:val="22"/>
-          <w:lang w:eastAsia="en-US"/>
         </w:rPr>
       </w:sdtEndPr>
       <w:sdtContent>
@@ -93,7 +95,7 @@
           <w:r>
             <w:fldChar w:fldCharType="separate"/>
           </w:r>
-          <w:hyperlink w:anchor="_Toc60510250" w:history="1">
+          <w:hyperlink w:anchor="_Toc60525495" w:history="1">
             <w:r>
               <w:rPr>
                 <w:rStyle w:val="Lienhypertexte"/>
@@ -121,7 +123,7 @@
                 <w:noProof/>
                 <w:webHidden/>
               </w:rPr>
-              <w:instrText xml:space="preserve"> PAGEREF _Toc60510250 \h </w:instrText>
+              <w:instrText xml:space="preserve"> PAGEREF _Toc60525495 \h </w:instrText>
             </w:r>
             <w:r>
               <w:rPr>
@@ -164,7 +166,7 @@
               <w:lang w:eastAsia="fr-FR"/>
             </w:rPr>
           </w:pPr>
-          <w:hyperlink w:anchor="_Toc60510251" w:history="1">
+          <w:hyperlink w:anchor="_Toc60525496" w:history="1">
             <w:r>
               <w:rPr>
                 <w:rStyle w:val="Lienhypertexte"/>
@@ -192,7 +194,7 @@
                 <w:noProof/>
                 <w:webHidden/>
               </w:rPr>
-              <w:instrText xml:space="preserve"> PAGEREF _Toc60510251 \h </w:instrText>
+              <w:instrText xml:space="preserve"> PAGEREF _Toc60525496 \h </w:instrText>
             </w:r>
             <w:r>
               <w:rPr>
@@ -235,14 +237,14 @@
               <w:lang w:eastAsia="fr-FR"/>
             </w:rPr>
           </w:pPr>
-          <w:hyperlink w:anchor="_Toc60510252" w:history="1">
+          <w:hyperlink w:anchor="_Toc60525497" w:history="1">
             <w:r>
               <w:rPr>
                 <w:rStyle w:val="Lienhypertexte"/>
                 <w:rFonts w:cstheme="minorHAnsi"/>
                 <w:noProof/>
               </w:rPr>
-              <w:t>Comment le coder ?</w:t>
+              <w:t>Comment les coder ?</w:t>
             </w:r>
             <w:r>
               <w:rPr>
@@ -263,7 +265,7 @@
                 <w:noProof/>
                 <w:webHidden/>
               </w:rPr>
-              <w:instrText xml:space="preserve"> PAGEREF _Toc60510252 \h </w:instrText>
+              <w:instrText xml:space="preserve"> PAGEREF _Toc60525497 \h </w:instrText>
             </w:r>
             <w:r>
               <w:rPr>
@@ -306,7 +308,7 @@
               <w:lang w:eastAsia="fr-FR"/>
             </w:rPr>
           </w:pPr>
-          <w:hyperlink w:anchor="_Toc60510253" w:history="1">
+          <w:hyperlink w:anchor="_Toc60525498" w:history="1">
             <w:r>
               <w:rPr>
                 <w:rStyle w:val="Lienhypertexte"/>
@@ -334,7 +336,7 @@
                 <w:noProof/>
                 <w:webHidden/>
               </w:rPr>
-              <w:instrText xml:space="preserve"> PAGEREF _Toc60510253 \h </w:instrText>
+              <w:instrText xml:space="preserve"> PAGEREF _Toc60525498 \h </w:instrText>
             </w:r>
             <w:r>
               <w:rPr>
@@ -377,7 +379,7 @@
               <w:lang w:eastAsia="fr-FR"/>
             </w:rPr>
           </w:pPr>
-          <w:hyperlink w:anchor="_Toc60510254" w:history="1">
+          <w:hyperlink w:anchor="_Toc60525499" w:history="1">
             <w:r>
               <w:rPr>
                 <w:rStyle w:val="Lienhypertexte"/>
@@ -406,7 +408,7 @@
                 <w:noProof/>
                 <w:webHidden/>
               </w:rPr>
-              <w:instrText xml:space="preserve"> PAGEREF _Toc60510254 \h </w:instrText>
+              <w:instrText xml:space="preserve"> PAGEREF _Toc60525499 \h </w:instrText>
             </w:r>
             <w:r>
               <w:rPr>
@@ -449,7 +451,7 @@
               <w:lang w:eastAsia="fr-FR"/>
             </w:rPr>
           </w:pPr>
-          <w:hyperlink w:anchor="_Toc60510255" w:history="1">
+          <w:hyperlink w:anchor="_Toc60525500" w:history="1">
             <w:r>
               <w:rPr>
                 <w:rStyle w:val="Lienhypertexte"/>
@@ -477,7 +479,7 @@
                 <w:noProof/>
                 <w:webHidden/>
               </w:rPr>
-              <w:instrText xml:space="preserve"> PAGEREF _Toc60510255 \h </w:instrText>
+              <w:instrText xml:space="preserve"> PAGEREF _Toc60525500 \h </w:instrText>
             </w:r>
             <w:r>
               <w:rPr>
@@ -520,7 +522,7 @@
               <w:lang w:eastAsia="fr-FR"/>
             </w:rPr>
           </w:pPr>
-          <w:hyperlink w:anchor="_Toc60510256" w:history="1">
+          <w:hyperlink w:anchor="_Toc60525501" w:history="1">
             <w:r>
               <w:rPr>
                 <w:rStyle w:val="Lienhypertexte"/>
@@ -548,7 +550,7 @@
                 <w:noProof/>
                 <w:webHidden/>
               </w:rPr>
-              <w:instrText xml:space="preserve"> PAGEREF _Toc60510256 \h </w:instrText>
+              <w:instrText xml:space="preserve"> PAGEREF _Toc60525501 \h </w:instrText>
             </w:r>
             <w:r>
               <w:rPr>
@@ -591,13 +593,12 @@
               <w:lang w:eastAsia="fr-FR"/>
             </w:rPr>
           </w:pPr>
-          <w:hyperlink w:anchor="_Toc60510257" w:history="1">
+          <w:hyperlink w:anchor="_Toc60525502" w:history="1">
             <w:r>
               <w:rPr>
                 <w:rStyle w:val="Lienhypertexte"/>
                 <w:rFonts w:cstheme="minorHAnsi"/>
                 <w:noProof/>
-                <w:lang w:val="en-US"/>
               </w:rPr>
               <w:t>Note :</w:t>
             </w:r>
@@ -620,7 +621,7 @@
                 <w:noProof/>
                 <w:webHidden/>
               </w:rPr>
-              <w:instrText xml:space="preserve"> PAGEREF _Toc60510257 \h </w:instrText>
+              <w:instrText xml:space="preserve"> PAGEREF _Toc60525502 \h </w:instrText>
             </w:r>
             <w:r>
               <w:rPr>
@@ -663,13 +664,12 @@
               <w:lang w:eastAsia="fr-FR"/>
             </w:rPr>
           </w:pPr>
-          <w:hyperlink w:anchor="_Toc60510258" w:history="1">
+          <w:hyperlink w:anchor="_Toc60525503" w:history="1">
             <w:r>
               <w:rPr>
                 <w:rStyle w:val="Lienhypertexte"/>
                 <w:rFonts w:cstheme="minorHAnsi"/>
                 <w:noProof/>
-                <w:lang w:val="en-US"/>
               </w:rPr>
               <w:t>Positionner le centre</w:t>
             </w:r>
@@ -692,7 +692,7 @@
                 <w:noProof/>
                 <w:webHidden/>
               </w:rPr>
-              <w:instrText xml:space="preserve"> PAGEREF _Toc60510258 \h </w:instrText>
+              <w:instrText xml:space="preserve"> PAGEREF _Toc60525503 \h </w:instrText>
             </w:r>
             <w:r>
               <w:rPr>
@@ -730,15 +730,16 @@
               <w:tab w:val="right" w:leader="dot" w:pos="9062"/>
             </w:tabs>
             <w:rPr>
+              <w:rFonts w:eastAsiaTheme="minorEastAsia"/>
               <w:noProof/>
+              <w:lang w:eastAsia="fr-FR"/>
             </w:rPr>
           </w:pPr>
-          <w:hyperlink w:anchor="_Toc60510259" w:history="1">
+          <w:hyperlink w:anchor="_Toc60525504" w:history="1">
             <w:r>
               <w:rPr>
                 <w:rStyle w:val="Lienhypertexte"/>
                 <w:noProof/>
-                <w:lang w:val="en-US"/>
               </w:rPr>
               <w:t>Pour les ellipses</w:t>
             </w:r>
@@ -761,7 +762,7 @@
                 <w:noProof/>
                 <w:webHidden/>
               </w:rPr>
-              <w:instrText xml:space="preserve"> PAGEREF _Toc60510259 \h </w:instrText>
+              <w:instrText xml:space="preserve"> PAGEREF _Toc60525504 \h </w:instrText>
             </w:r>
             <w:r>
               <w:rPr>
@@ -799,10 +800,12 @@
               <w:tab w:val="right" w:leader="dot" w:pos="9062"/>
             </w:tabs>
             <w:rPr>
+              <w:rFonts w:eastAsiaTheme="minorEastAsia"/>
               <w:noProof/>
+              <w:lang w:eastAsia="fr-FR"/>
             </w:rPr>
           </w:pPr>
-          <w:hyperlink w:anchor="_Toc60510260" w:history="1">
+          <w:hyperlink w:anchor="_Toc60525505" w:history="1">
             <w:r>
               <w:rPr>
                 <w:rStyle w:val="Lienhypertexte"/>
@@ -831,7 +834,7 @@
                 <w:noProof/>
                 <w:webHidden/>
               </w:rPr>
-              <w:instrText xml:space="preserve"> PAGEREF _Toc60510260 \h </w:instrText>
+              <w:instrText xml:space="preserve"> PAGEREF _Toc60525505 \h </w:instrText>
             </w:r>
             <w:r>
               <w:rPr>
@@ -874,13 +877,12 @@
               <w:lang w:eastAsia="fr-FR"/>
             </w:rPr>
           </w:pPr>
-          <w:hyperlink w:anchor="_Toc60510261" w:history="1">
+          <w:hyperlink w:anchor="_Toc60525506" w:history="1">
             <w:r>
               <w:rPr>
                 <w:rStyle w:val="Lienhypertexte"/>
                 <w:rFonts w:cstheme="minorHAnsi"/>
                 <w:noProof/>
-                <w:lang w:val="en-US"/>
               </w:rPr>
               <w:t>Conique</w:t>
             </w:r>
@@ -903,7 +905,7 @@
                 <w:noProof/>
                 <w:webHidden/>
               </w:rPr>
-              <w:instrText xml:space="preserve"> PAGEREF _Toc60510261 \h </w:instrText>
+              <w:instrText xml:space="preserve"> PAGEREF _Toc60525506 \h </w:instrText>
             </w:r>
             <w:r>
               <w:rPr>
@@ -946,7 +948,7 @@
               <w:lang w:eastAsia="fr-FR"/>
             </w:rPr>
           </w:pPr>
-          <w:hyperlink w:anchor="_Toc60510262" w:history="1">
+          <w:hyperlink w:anchor="_Toc60525507" w:history="1">
             <w:r>
               <w:rPr>
                 <w:rStyle w:val="Lienhypertexte"/>
@@ -974,7 +976,7 @@
                 <w:noProof/>
                 <w:webHidden/>
               </w:rPr>
-              <w:instrText xml:space="preserve"> PAGEREF _Toc60510262 \h </w:instrText>
+              <w:instrText xml:space="preserve"> PAGEREF _Toc60525507 \h </w:instrText>
             </w:r>
             <w:r>
               <w:rPr>
@@ -1017,14 +1019,14 @@
               <w:lang w:eastAsia="fr-FR"/>
             </w:rPr>
           </w:pPr>
-          <w:hyperlink w:anchor="_Toc60510263" w:history="1">
+          <w:hyperlink w:anchor="_Toc60525508" w:history="1">
             <w:r>
               <w:rPr>
                 <w:rStyle w:val="Lienhypertexte"/>
                 <w:rFonts w:cstheme="minorHAnsi"/>
                 <w:noProof/>
               </w:rPr>
-              <w:t>Source :</w:t>
+              <w:t>Sources :</w:t>
             </w:r>
             <w:r>
               <w:rPr>
@@ -1045,7 +1047,7 @@
                 <w:noProof/>
                 <w:webHidden/>
               </w:rPr>
-              <w:instrText xml:space="preserve"> PAGEREF _Toc60510263 \h </w:instrText>
+              <w:instrText xml:space="preserve"> PAGEREF _Toc60525508 \h </w:instrText>
             </w:r>
             <w:r>
               <w:rPr>
@@ -1095,7 +1097,7 @@
           <w:rFonts w:asciiTheme="minorHAnsi" w:hAnsiTheme="minorHAnsi" w:cstheme="minorHAnsi"/>
         </w:rPr>
       </w:pPr>
-      <w:bookmarkStart w:id="0" w:name="_Toc60510250"/>
+      <w:bookmarkStart w:id="0" w:name="_Toc60525495"/>
       <w:r>
         <w:rPr>
           <w:rFonts w:asciiTheme="minorHAnsi" w:hAnsiTheme="minorHAnsi" w:cstheme="minorHAnsi"/>
@@ -1129,7 +1131,21 @@
           <w:sz w:val="24"/>
           <w:szCs w:val="24"/>
         </w:rPr>
-        <w:t xml:space="preserve">Les gradients sont des éléments CSS du type image. Ils montrent une transition entre deux couleurs au minimum, mais il peut y en avoir plus. Les gradients peuvent être utilisés aux mêmes endroits que des images. Ils sont généralement utilisés en arrière-plan. Leurs utilisations sont de plus en plus courantes, car ils peuvent être à la fois simples et très complexes, suivant le nombre de couleurs et la technique utilisé (radiale, linaire, …). </w:t>
+        <w:t>Les gradients sont des éléments CSS du type image. Ils montrent une transition entre deux couleurs au minimum, mais il peut y en avoir plus. Les gradients peuvent être utilisés aux mêmes endroits que des images. Ils sont généralement utilisés en arrière-plan. Leurs utilisations sont de plus en plus courantes, car ils peuvent être à la fois simples et très complexes, suivant le nombre de couleurs et la technique utilisé</w:t>
+      </w:r>
+      <w:r>
+        <w:rPr>
+          <w:sz w:val="24"/>
+          <w:szCs w:val="24"/>
+        </w:rPr>
+        <w:t>e</w:t>
+      </w:r>
+      <w:r>
+        <w:rPr>
+          <w:sz w:val="24"/>
+          <w:szCs w:val="24"/>
+        </w:rPr>
+        <w:t xml:space="preserve"> (radiale, linaire, …). </w:t>
       </w:r>
     </w:p>
     <w:p>
@@ -1181,7 +1197,7 @@
           <w:rFonts w:asciiTheme="minorHAnsi" w:hAnsiTheme="minorHAnsi" w:cstheme="minorHAnsi"/>
         </w:rPr>
       </w:pPr>
-      <w:bookmarkStart w:id="1" w:name="_Toc60510251"/>
+      <w:bookmarkStart w:id="1" w:name="_Toc60525496"/>
       <w:r>
         <w:rPr>
           <w:rFonts w:asciiTheme="minorHAnsi" w:hAnsiTheme="minorHAnsi" w:cstheme="minorHAnsi"/>
@@ -1237,7 +1253,71 @@
           <w:sz w:val="24"/>
           <w:szCs w:val="24"/>
         </w:rPr>
-        <w:t xml:space="preserve"> mais il peut avoir une multitude de direction et de couleur faire faire des formes simples comme des formes complexe</w:t>
+        <w:t xml:space="preserve"> mais il peut </w:t>
+      </w:r>
+      <w:r>
+        <w:rPr>
+          <w:rFonts w:cstheme="minorHAnsi"/>
+          <w:sz w:val="24"/>
+          <w:szCs w:val="24"/>
+        </w:rPr>
+        <w:t xml:space="preserve">y </w:t>
+      </w:r>
+      <w:r>
+        <w:rPr>
+          <w:rFonts w:cstheme="minorHAnsi"/>
+          <w:sz w:val="24"/>
+          <w:szCs w:val="24"/>
+        </w:rPr>
+        <w:t>avoir une multitude de direction</w:t>
+      </w:r>
+      <w:r>
+        <w:rPr>
+          <w:rFonts w:cstheme="minorHAnsi"/>
+          <w:sz w:val="24"/>
+          <w:szCs w:val="24"/>
+        </w:rPr>
+        <w:t>s</w:t>
+      </w:r>
+      <w:r>
+        <w:rPr>
+          <w:rFonts w:cstheme="minorHAnsi"/>
+          <w:sz w:val="24"/>
+          <w:szCs w:val="24"/>
+        </w:rPr>
+        <w:t xml:space="preserve"> et de couleur</w:t>
+      </w:r>
+      <w:r>
+        <w:rPr>
+          <w:rFonts w:cstheme="minorHAnsi"/>
+          <w:sz w:val="24"/>
+          <w:szCs w:val="24"/>
+        </w:rPr>
+        <w:t>s</w:t>
+      </w:r>
+      <w:r>
+        <w:rPr>
+          <w:rFonts w:cstheme="minorHAnsi"/>
+          <w:sz w:val="24"/>
+          <w:szCs w:val="24"/>
+        </w:rPr>
+        <w:t xml:space="preserve"> </w:t>
+      </w:r>
+      <w:r>
+        <w:rPr>
+          <w:rFonts w:cstheme="minorHAnsi"/>
+          <w:sz w:val="24"/>
+          <w:szCs w:val="24"/>
+        </w:rPr>
+        <w:t xml:space="preserve">pour </w:t>
+      </w:r>
+      <w:r>
+        <w:rPr>
+          <w:rFonts w:cstheme="minorHAnsi"/>
+          <w:sz w:val="24"/>
+          <w:szCs w:val="24"/>
+        </w:rPr>
+        <w:t>faire des formes simples comme des formes complexe</w:t>
       </w:r>
       <w:r>
         <w:rPr>
@@ -1266,276 +1346,188 @@
           <w:szCs w:val="28"/>
         </w:rPr>
       </w:pPr>
-      <w:bookmarkStart w:id="2" w:name="_Toc60510252"/>
+      <w:bookmarkStart w:id="2" w:name="_Toc60525497"/>
       <w:r>
         <w:rPr>
           <w:rFonts w:asciiTheme="minorHAnsi" w:hAnsiTheme="minorHAnsi" w:cstheme="minorHAnsi"/>
           <w:sz w:val="28"/>
           <w:szCs w:val="28"/>
         </w:rPr>
-        <w:t>Comment le coder ?</w:t>
-      </w:r>
-      <w:bookmarkEnd w:id="2"/>
-    </w:p>
-    <w:p>
-      <w:pPr>
-        <w:jc w:val="both"/>
-        <w:rPr>
-          <w:rFonts w:cstheme="minorHAnsi"/>
-          <w:b/>
-          <w:bCs/>
-          <w:sz w:val="24"/>
-          <w:szCs w:val="24"/>
-        </w:rPr>
-      </w:pPr>
-      <w:proofErr w:type="spellStart"/>
-      <w:proofErr w:type="gramStart"/>
-      <w:r>
-        <w:rPr>
-          <w:rFonts w:cstheme="minorHAnsi"/>
-          <w:b/>
-          <w:bCs/>
-          <w:sz w:val="24"/>
-          <w:szCs w:val="24"/>
-        </w:rPr>
-        <w:t>linear</w:t>
-      </w:r>
-      <w:proofErr w:type="spellEnd"/>
-      <w:proofErr w:type="gramEnd"/>
-      <w:r>
-        <w:rPr>
-          <w:rFonts w:cstheme="minorHAnsi"/>
-          <w:b/>
-          <w:bCs/>
-          <w:sz w:val="24"/>
-          <w:szCs w:val="24"/>
-        </w:rPr>
-        <w:t xml:space="preserve">-gradient(direction, </w:t>
-      </w:r>
-      <w:proofErr w:type="spellStart"/>
-      <w:r>
-        <w:rPr>
-          <w:rFonts w:cstheme="minorHAnsi"/>
-          <w:b/>
-          <w:bCs/>
-          <w:sz w:val="24"/>
-          <w:szCs w:val="24"/>
-        </w:rPr>
-        <w:t>couleur_depart,couleur_suivante</w:t>
-      </w:r>
-      <w:proofErr w:type="spellEnd"/>
-      <w:r>
-        <w:rPr>
-          <w:rFonts w:cstheme="minorHAnsi"/>
-          <w:b/>
-          <w:bCs/>
-          <w:sz w:val="24"/>
-          <w:szCs w:val="24"/>
-        </w:rPr>
-        <w:t xml:space="preserve">,..., </w:t>
-      </w:r>
-      <w:proofErr w:type="spellStart"/>
-      <w:r>
-        <w:rPr>
-          <w:rFonts w:cstheme="minorHAnsi"/>
-          <w:b/>
-          <w:bCs/>
-          <w:sz w:val="24"/>
-          <w:szCs w:val="24"/>
-        </w:rPr>
-        <w:t>couleur_arrivée</w:t>
-      </w:r>
-      <w:proofErr w:type="spellEnd"/>
-      <w:r>
-        <w:rPr>
-          <w:rFonts w:cstheme="minorHAnsi"/>
-          <w:b/>
-          <w:bCs/>
-          <w:sz w:val="24"/>
-          <w:szCs w:val="24"/>
-        </w:rPr>
-        <w:t>) ;</w:t>
-      </w:r>
-    </w:p>
-    <w:p>
-      <w:pPr>
-        <w:jc w:val="both"/>
-        <w:rPr>
-          <w:rFonts w:cstheme="minorHAnsi"/>
-          <w:i/>
-          <w:iCs/>
-          <w:sz w:val="24"/>
-          <w:szCs w:val="24"/>
-        </w:rPr>
-      </w:pPr>
-      <w:r>
-        <w:rPr>
-          <w:rFonts w:cstheme="minorHAnsi"/>
-          <w:i/>
-          <w:iCs/>
-          <w:sz w:val="24"/>
-          <w:szCs w:val="24"/>
-        </w:rPr>
-        <w:t>Ici</w:t>
-      </w:r>
-      <w:r>
-        <w:rPr>
-          <w:rFonts w:cstheme="minorHAnsi"/>
-          <w:i/>
-          <w:iCs/>
-          <w:sz w:val="24"/>
-          <w:szCs w:val="24"/>
-        </w:rPr>
-        <w:t>,</w:t>
-      </w:r>
-      <w:r>
-        <w:rPr>
-          <w:rFonts w:cstheme="minorHAnsi"/>
-          <w:i/>
-          <w:iCs/>
-          <w:sz w:val="24"/>
-          <w:szCs w:val="24"/>
-        </w:rPr>
-        <w:t xml:space="preserve"> nous avons un dégradé linéaire qui part d’une couleur A vers une couleur B.</w:t>
-      </w:r>
-    </w:p>
-    <w:p>
-      <w:pPr>
-        <w:jc w:val="both"/>
-        <w:rPr>
-          <w:rFonts w:cstheme="minorHAnsi"/>
-          <w:sz w:val="24"/>
-          <w:szCs w:val="24"/>
-        </w:rPr>
-      </w:pPr>
-      <w:r>
-        <w:rPr>
-          <w:rFonts w:cstheme="minorHAnsi"/>
-          <w:sz w:val="24"/>
-          <w:szCs w:val="24"/>
-        </w:rPr>
-        <w:t>La direction peut être de plusieurs formes :</w:t>
-      </w:r>
-    </w:p>
-    <w:p>
-      <w:pPr>
-        <w:jc w:val="both"/>
-        <w:rPr>
-          <w:rFonts w:cstheme="minorHAnsi"/>
-          <w:sz w:val="24"/>
-          <w:szCs w:val="24"/>
-        </w:rPr>
-      </w:pPr>
-      <w:r>
-        <w:rPr>
-          <w:rFonts w:cstheme="minorHAnsi"/>
-          <w:sz w:val="24"/>
-          <w:szCs w:val="24"/>
-        </w:rPr>
-        <w:t xml:space="preserve">- </w:t>
-      </w:r>
-      <w:r>
-        <w:rPr>
-          <w:rFonts w:cstheme="minorHAnsi"/>
-          <w:sz w:val="24"/>
-          <w:szCs w:val="24"/>
-        </w:rPr>
-        <w:t>en degrés (</w:t>
-      </w:r>
-      <w:proofErr w:type="spellStart"/>
-      <w:r>
-        <w:rPr>
-          <w:rFonts w:cstheme="minorHAnsi"/>
-          <w:sz w:val="24"/>
-          <w:szCs w:val="24"/>
-        </w:rPr>
-        <w:t>deg</w:t>
-      </w:r>
-      <w:proofErr w:type="spellEnd"/>
-      <w:r>
-        <w:rPr>
-          <w:rFonts w:cstheme="minorHAnsi"/>
-          <w:sz w:val="24"/>
-          <w:szCs w:val="24"/>
-        </w:rPr>
-        <w:t>)</w:t>
-      </w:r>
-    </w:p>
-    <w:p>
-      <w:pPr>
-        <w:jc w:val="both"/>
-        <w:rPr>
-          <w:rFonts w:cstheme="minorHAnsi"/>
-          <w:sz w:val="24"/>
-          <w:szCs w:val="24"/>
-        </w:rPr>
-      </w:pPr>
-      <w:r>
-        <w:rPr>
-          <w:rFonts w:cstheme="minorHAnsi"/>
-          <w:sz w:val="24"/>
-          <w:szCs w:val="24"/>
-        </w:rPr>
-        <w:t xml:space="preserve">- to right/ to </w:t>
-      </w:r>
-      <w:proofErr w:type="spellStart"/>
-      <w:r>
-        <w:rPr>
-          <w:rFonts w:cstheme="minorHAnsi"/>
-          <w:sz w:val="24"/>
-          <w:szCs w:val="24"/>
-        </w:rPr>
-        <w:t>left</w:t>
-      </w:r>
-      <w:proofErr w:type="spellEnd"/>
-    </w:p>
-    <w:p>
-      <w:pPr>
-        <w:jc w:val="both"/>
-        <w:rPr>
-          <w:rFonts w:cstheme="minorHAnsi"/>
-          <w:sz w:val="24"/>
-          <w:szCs w:val="24"/>
-        </w:rPr>
-      </w:pPr>
-      <w:r>
-        <w:rPr>
-          <w:rFonts w:cstheme="minorHAnsi"/>
-          <w:sz w:val="24"/>
-          <w:szCs w:val="24"/>
-        </w:rPr>
-        <w:lastRenderedPageBreak/>
-        <w:t xml:space="preserve">- to </w:t>
-      </w:r>
-      <w:proofErr w:type="spellStart"/>
-      <w:r>
-        <w:rPr>
-          <w:rFonts w:cstheme="minorHAnsi"/>
-          <w:sz w:val="24"/>
-          <w:szCs w:val="24"/>
-        </w:rPr>
-        <w:t>bottom</w:t>
-      </w:r>
-      <w:proofErr w:type="spellEnd"/>
-      <w:r>
-        <w:rPr>
-          <w:rFonts w:cstheme="minorHAnsi"/>
-          <w:sz w:val="24"/>
-          <w:szCs w:val="24"/>
-        </w:rPr>
-        <w:t xml:space="preserve"> right</w:t>
-      </w:r>
-    </w:p>
-    <w:p>
-      <w:pPr>
-        <w:pStyle w:val="Titre2"/>
+        <w:t>Comment le</w:t>
+      </w:r>
+      <w:r>
         <w:rPr>
           <w:rFonts w:asciiTheme="minorHAnsi" w:hAnsiTheme="minorHAnsi" w:cstheme="minorHAnsi"/>
           <w:sz w:val="28"/>
           <w:szCs w:val="28"/>
         </w:rPr>
-      </w:pPr>
-      <w:bookmarkStart w:id="3" w:name="_Toc60510253"/>
+        <w:t>s</w:t>
+      </w:r>
+      <w:r>
+        <w:rPr>
+          <w:rFonts w:asciiTheme="minorHAnsi" w:hAnsiTheme="minorHAnsi" w:cstheme="minorHAnsi"/>
+          <w:sz w:val="28"/>
+          <w:szCs w:val="28"/>
+        </w:rPr>
+        <w:t xml:space="preserve"> coder ?</w:t>
+      </w:r>
+      <w:bookmarkEnd w:id="2"/>
+    </w:p>
+    <w:p>
+      <w:pPr>
+        <w:jc w:val="both"/>
+        <w:rPr>
+          <w:rFonts w:cstheme="minorHAnsi"/>
+          <w:b/>
+          <w:bCs/>
+          <w:sz w:val="24"/>
+          <w:szCs w:val="24"/>
+        </w:rPr>
+      </w:pPr>
+      <w:r>
+        <w:rPr>
+          <w:rFonts w:cstheme="minorHAnsi"/>
+          <w:b/>
+          <w:bCs/>
+          <w:sz w:val="24"/>
+          <w:szCs w:val="24"/>
+        </w:rPr>
+        <w:t>linear-gradient(direction, couleur_depart,couleur_suivante,..., couleur_arrivée) ;</w:t>
+      </w:r>
+    </w:p>
+    <w:p>
+      <w:pPr>
+        <w:jc w:val="both"/>
+        <w:rPr>
+          <w:rFonts w:cstheme="minorHAnsi"/>
+          <w:i/>
+          <w:iCs/>
+          <w:sz w:val="24"/>
+          <w:szCs w:val="24"/>
+        </w:rPr>
+      </w:pPr>
+      <w:r>
+        <w:rPr>
+          <w:rFonts w:cstheme="minorHAnsi"/>
+          <w:i/>
+          <w:iCs/>
+          <w:sz w:val="24"/>
+          <w:szCs w:val="24"/>
+        </w:rPr>
+        <w:t>Ici</w:t>
+      </w:r>
+      <w:r>
+        <w:rPr>
+          <w:rFonts w:cstheme="minorHAnsi"/>
+          <w:i/>
+          <w:iCs/>
+          <w:sz w:val="24"/>
+          <w:szCs w:val="24"/>
+        </w:rPr>
+        <w:t>,</w:t>
+      </w:r>
+      <w:r>
+        <w:rPr>
+          <w:rFonts w:cstheme="minorHAnsi"/>
+          <w:i/>
+          <w:iCs/>
+          <w:sz w:val="24"/>
+          <w:szCs w:val="24"/>
+        </w:rPr>
+        <w:t xml:space="preserve"> nous avons un dégradé linéaire qui part d’une couleur A vers une couleur B.</w:t>
+      </w:r>
+    </w:p>
+    <w:p>
+      <w:pPr>
+        <w:jc w:val="both"/>
+        <w:rPr>
+          <w:rFonts w:cstheme="minorHAnsi"/>
+          <w:sz w:val="24"/>
+          <w:szCs w:val="24"/>
+        </w:rPr>
+      </w:pPr>
+      <w:r>
+        <w:rPr>
+          <w:rFonts w:cstheme="minorHAnsi"/>
+          <w:sz w:val="24"/>
+          <w:szCs w:val="24"/>
+        </w:rPr>
+        <w:t>La direction peut être de plusieurs formes :</w:t>
+      </w:r>
+    </w:p>
+    <w:p>
+      <w:pPr>
+        <w:jc w:val="both"/>
+        <w:rPr>
+          <w:rFonts w:cstheme="minorHAnsi"/>
+          <w:sz w:val="24"/>
+          <w:szCs w:val="24"/>
+        </w:rPr>
+      </w:pPr>
+      <w:r>
+        <w:rPr>
+          <w:rFonts w:cstheme="minorHAnsi"/>
+          <w:sz w:val="24"/>
+          <w:szCs w:val="24"/>
+        </w:rPr>
+        <w:t xml:space="preserve">- </w:t>
+      </w:r>
+      <w:r>
+        <w:rPr>
+          <w:rFonts w:cstheme="minorHAnsi"/>
+          <w:sz w:val="24"/>
+          <w:szCs w:val="24"/>
+        </w:rPr>
+        <w:t>en degrés (deg)</w:t>
+      </w:r>
+    </w:p>
+    <w:p>
+      <w:pPr>
+        <w:jc w:val="both"/>
+        <w:rPr>
+          <w:rFonts w:cstheme="minorHAnsi"/>
+          <w:sz w:val="24"/>
+          <w:szCs w:val="24"/>
+        </w:rPr>
+      </w:pPr>
+      <w:r>
+        <w:rPr>
+          <w:rFonts w:cstheme="minorHAnsi"/>
+          <w:sz w:val="24"/>
+          <w:szCs w:val="24"/>
+        </w:rPr>
+        <w:t>- to right/ to left</w:t>
+      </w:r>
+    </w:p>
+    <w:p>
+      <w:pPr>
+        <w:jc w:val="both"/>
+        <w:rPr>
+          <w:rFonts w:cstheme="minorHAnsi"/>
+          <w:sz w:val="24"/>
+          <w:szCs w:val="24"/>
+        </w:rPr>
+      </w:pPr>
+      <w:r>
+        <w:rPr>
+          <w:rFonts w:cstheme="minorHAnsi"/>
+          <w:sz w:val="24"/>
+          <w:szCs w:val="24"/>
+        </w:rPr>
+        <w:lastRenderedPageBreak/>
+        <w:t>- to bottom right</w:t>
+      </w:r>
+    </w:p>
+    <w:p>
+      <w:pPr>
+        <w:pStyle w:val="Titre2"/>
+        <w:rPr>
+          <w:rFonts w:asciiTheme="minorHAnsi" w:hAnsiTheme="minorHAnsi" w:cstheme="minorHAnsi"/>
+          <w:sz w:val="28"/>
+          <w:szCs w:val="28"/>
+        </w:rPr>
+      </w:pPr>
+      <w:bookmarkStart w:id="3" w:name="_Toc60525498"/>
       <w:r>
         <w:rPr>
           <w:rFonts w:asciiTheme="minorHAnsi" w:hAnsiTheme="minorHAnsi" w:cstheme="minorHAnsi"/>
@@ -1661,7 +1653,6 @@
           <w:lang w:eastAsia="fr-FR"/>
         </w:rPr>
       </w:pPr>
-      <w:proofErr w:type="gramStart"/>
       <w:r>
         <w:rPr>
           <w:rFonts w:eastAsia="Times New Roman" w:cstheme="minorHAnsi"/>
@@ -1671,9 +1662,8 @@
           <w:szCs w:val="24"/>
           <w:lang w:eastAsia="fr-FR"/>
         </w:rPr>
-        <w:t>background:</w:t>
-      </w:r>
-      <w:proofErr w:type="gramEnd"/>
+        <w:t>background: linear-gradient</w:t>
+      </w:r>
       <w:r>
         <w:rPr>
           <w:rFonts w:eastAsia="Times New Roman" w:cstheme="minorHAnsi"/>
@@ -1683,31 +1673,7 @@
           <w:szCs w:val="24"/>
           <w:lang w:eastAsia="fr-FR"/>
         </w:rPr>
-        <w:t xml:space="preserve"> </w:t>
-      </w:r>
-      <w:proofErr w:type="spellStart"/>
-      <w:r>
-        <w:rPr>
-          <w:rFonts w:eastAsia="Times New Roman" w:cstheme="minorHAnsi"/>
-          <w:i/>
-          <w:iCs/>
-          <w:sz w:val="24"/>
-          <w:szCs w:val="24"/>
-          <w:lang w:eastAsia="fr-FR"/>
-        </w:rPr>
-        <w:t>linear</w:t>
-      </w:r>
-      <w:proofErr w:type="spellEnd"/>
-      <w:r>
-        <w:rPr>
-          <w:rFonts w:eastAsia="Times New Roman" w:cstheme="minorHAnsi"/>
-          <w:i/>
-          <w:iCs/>
-          <w:sz w:val="24"/>
-          <w:szCs w:val="24"/>
-          <w:lang w:eastAsia="fr-FR"/>
-        </w:rPr>
-        <w:t>-gradient</w:t>
+        <w:t>(</w:t>
       </w:r>
       <w:r>
         <w:rPr>
@@ -1720,7 +1686,7 @@
           <w:szCs w:val="24"/>
           <w:lang w:eastAsia="fr-FR"/>
         </w:rPr>
-        <w:t>(&lt;angle&gt;</w:t>
+        <w:t>&lt;angle&gt;</w:t>
       </w:r>
       <w:r>
         <w:rPr>
@@ -1731,31 +1697,7 @@
           <w:szCs w:val="24"/>
           <w:lang w:eastAsia="fr-FR"/>
         </w:rPr>
-        <w:t xml:space="preserve">, </w:t>
-      </w:r>
-      <w:proofErr w:type="spellStart"/>
-      <w:r>
-        <w:rPr>
-          <w:rFonts w:eastAsia="Times New Roman" w:cstheme="minorHAnsi"/>
-          <w:i/>
-          <w:iCs/>
-          <w:sz w:val="24"/>
-          <w:szCs w:val="24"/>
-          <w:lang w:eastAsia="fr-FR"/>
-        </w:rPr>
-        <w:t>red</w:t>
-      </w:r>
-      <w:proofErr w:type="spellEnd"/>
-      <w:r>
-        <w:rPr>
-          <w:rFonts w:eastAsia="Times New Roman" w:cstheme="minorHAnsi"/>
-          <w:i/>
-          <w:iCs/>
-          <w:sz w:val="24"/>
-          <w:szCs w:val="24"/>
-          <w:lang w:eastAsia="fr-FR"/>
-        </w:rPr>
-        <w:t>, white);</w:t>
+        <w:t>, red, white);</w:t>
       </w:r>
     </w:p>
     <w:p>
@@ -1798,7 +1740,7 @@
           <w:lang w:eastAsia="fr-FR"/>
         </w:rPr>
       </w:pPr>
-      <w:bookmarkStart w:id="4" w:name="_Toc60510254"/>
+      <w:bookmarkStart w:id="4" w:name="_Toc60525499"/>
       <w:r>
         <w:rPr>
           <w:rFonts w:asciiTheme="minorHAnsi" w:eastAsia="Times New Roman" w:hAnsiTheme="minorHAnsi" w:cstheme="minorHAnsi"/>
@@ -1846,7 +1788,25 @@
           <w:szCs w:val="24"/>
           <w:lang w:eastAsia="fr-FR"/>
         </w:rPr>
-        <w:t>Un point d’arrêt est l’endroit où une couleur doit s’arrêter sur un gradient. Elle est définie à la suite la couleur par un pourcentage allant de 0 à 100. Elle permet de faire des transitions et de gérer l’espacement entre deux couleurs d’un gradient.</w:t>
+        <w:t>Un point d’arrêt est l’endroit où une couleur doit s’arrêter sur un gradient. Elle est définie à la suite</w:t>
+      </w:r>
+      <w:r>
+        <w:rPr>
+          <w:rFonts w:eastAsia="Times New Roman" w:cstheme="minorHAnsi"/>
+          <w:sz w:val="24"/>
+          <w:szCs w:val="24"/>
+          <w:lang w:eastAsia="fr-FR"/>
+        </w:rPr>
+        <w:t xml:space="preserve"> de</w:t>
+      </w:r>
+      <w:r>
+        <w:rPr>
+          <w:rFonts w:eastAsia="Times New Roman" w:cstheme="minorHAnsi"/>
+          <w:sz w:val="24"/>
+          <w:szCs w:val="24"/>
+          <w:lang w:eastAsia="fr-FR"/>
+        </w:rPr>
+        <w:t xml:space="preserve"> la couleur par un pourcentage allant de 0 à 100. Elle permet de faire des transitions et de gérer l’espacement entre deux couleurs d’un gradient.</w:t>
       </w:r>
     </w:p>
     <w:p>
@@ -1888,7 +1848,7 @@
           <w:szCs w:val="28"/>
         </w:rPr>
       </w:pPr>
-      <w:bookmarkStart w:id="5" w:name="_Toc60510255"/>
+      <w:bookmarkStart w:id="5" w:name="_Toc60525500"/>
       <w:r>
         <w:rPr>
           <w:rFonts w:asciiTheme="minorHAnsi" w:eastAsiaTheme="minorHAnsi" w:hAnsiTheme="minorHAnsi" w:cstheme="minorHAnsi"/>
@@ -1944,77 +1904,13 @@
           <w:szCs w:val="24"/>
         </w:rPr>
       </w:pPr>
-      <w:proofErr w:type="gramStart"/>
-      <w:r>
-        <w:rPr>
-          <w:rFonts w:cstheme="minorHAnsi"/>
-          <w:sz w:val="24"/>
-          <w:szCs w:val="24"/>
-        </w:rPr>
-        <w:t>background:</w:t>
-      </w:r>
-      <w:proofErr w:type="gramEnd"/>
-      <w:r>
-        <w:rPr>
-          <w:rFonts w:cstheme="minorHAnsi"/>
-          <w:sz w:val="24"/>
-          <w:szCs w:val="24"/>
-        </w:rPr>
-        <w:t xml:space="preserve"> </w:t>
-      </w:r>
-      <w:proofErr w:type="spellStart"/>
-      <w:r>
-        <w:rPr>
-          <w:rFonts w:cstheme="minorHAnsi"/>
-          <w:sz w:val="24"/>
-          <w:szCs w:val="24"/>
-        </w:rPr>
-        <w:t>linear</w:t>
-      </w:r>
-      <w:proofErr w:type="spellEnd"/>
-      <w:r>
-        <w:rPr>
-          <w:rFonts w:cstheme="minorHAnsi"/>
-          <w:sz w:val="24"/>
-          <w:szCs w:val="24"/>
-        </w:rPr>
-        <w:t xml:space="preserve">-gradient(to </w:t>
-      </w:r>
-      <w:proofErr w:type="spellStart"/>
-      <w:r>
-        <w:rPr>
-          <w:rFonts w:cstheme="minorHAnsi"/>
-          <w:sz w:val="24"/>
-          <w:szCs w:val="24"/>
-        </w:rPr>
-        <w:t>bottom</w:t>
-      </w:r>
-      <w:proofErr w:type="spellEnd"/>
-      <w:r>
-        <w:rPr>
-          <w:rFonts w:cstheme="minorHAnsi"/>
-          <w:sz w:val="24"/>
-          <w:szCs w:val="24"/>
-        </w:rPr>
-        <w:t xml:space="preserve"> </w:t>
-      </w:r>
-      <w:proofErr w:type="spellStart"/>
-      <w:r>
-        <w:rPr>
-          <w:rFonts w:cstheme="minorHAnsi"/>
-          <w:sz w:val="24"/>
-          <w:szCs w:val="24"/>
-        </w:rPr>
-        <w:t>left</w:t>
-      </w:r>
-      <w:proofErr w:type="spellEnd"/>
-      <w:r>
-        <w:rPr>
-          <w:rFonts w:cstheme="minorHAnsi"/>
-          <w:sz w:val="24"/>
-          <w:szCs w:val="24"/>
-        </w:rPr>
-        <w:t xml:space="preserve">, cyan </w:t>
+      <w:r>
+        <w:rPr>
+          <w:rFonts w:cstheme="minorHAnsi"/>
+          <w:sz w:val="24"/>
+          <w:szCs w:val="24"/>
+        </w:rPr>
+        <w:t xml:space="preserve">background: linear-gradient(to bottom left, cyan </w:t>
       </w:r>
       <w:r>
         <w:rPr>
@@ -2032,25 +1928,7 @@
           <w:sz w:val="24"/>
           <w:szCs w:val="24"/>
         </w:rPr>
-        <w:t xml:space="preserve">, </w:t>
-      </w:r>
-      <w:proofErr w:type="spellStart"/>
-      <w:r>
-        <w:rPr>
-          <w:rFonts w:cstheme="minorHAnsi"/>
-          <w:sz w:val="24"/>
-          <w:szCs w:val="24"/>
-        </w:rPr>
-        <w:t>palegoldenrod</w:t>
-      </w:r>
-      <w:proofErr w:type="spellEnd"/>
-      <w:r>
-        <w:rPr>
-          <w:rFonts w:cstheme="minorHAnsi"/>
-          <w:sz w:val="24"/>
-          <w:szCs w:val="24"/>
-        </w:rPr>
-        <w:t xml:space="preserve"> </w:t>
+        <w:t xml:space="preserve">, palegoldenrod </w:t>
       </w:r>
       <w:r>
         <w:rPr>
@@ -2194,7 +2072,6 @@
           <w:szCs w:val="24"/>
         </w:rPr>
       </w:pPr>
-      <w:proofErr w:type="gramStart"/>
       <w:r>
         <w:rPr>
           <w:rFonts w:cstheme="minorHAnsi"/>
@@ -2203,40 +2080,7 @@
           <w:sz w:val="24"/>
           <w:szCs w:val="24"/>
         </w:rPr>
-        <w:t>background</w:t>
-      </w:r>
-      <w:proofErr w:type="gramEnd"/>
-      <w:r>
-        <w:rPr>
-          <w:rFonts w:cstheme="minorHAnsi"/>
-          <w:b/>
-          <w:bCs/>
-          <w:sz w:val="24"/>
-          <w:szCs w:val="24"/>
-        </w:rPr>
-        <w:t xml:space="preserve">-image: </w:t>
-      </w:r>
-      <w:proofErr w:type="spellStart"/>
-      <w:r>
-        <w:rPr>
-          <w:rFonts w:cstheme="minorHAnsi"/>
-          <w:b/>
-          <w:bCs/>
-          <w:sz w:val="24"/>
-          <w:szCs w:val="24"/>
-        </w:rPr>
-        <w:t>linear</w:t>
-      </w:r>
-      <w:proofErr w:type="spellEnd"/>
-      <w:r>
-        <w:rPr>
-          <w:rFonts w:cstheme="minorHAnsi"/>
-          <w:b/>
-          <w:bCs/>
-          <w:sz w:val="24"/>
-          <w:szCs w:val="24"/>
-        </w:rPr>
-        <w:t>-gradient(90deg, #020024 0%, #090979 35%, #00d4ff 100%);</w:t>
+        <w:t>background-image: linear-gradient(90deg, #020024 0%, #090979 35%, #00d4ff 100%);</w:t>
       </w:r>
     </w:p>
     <w:p>
@@ -2300,9 +2144,8 @@
           <w:sz w:val="24"/>
           <w:szCs w:val="24"/>
         </w:rPr>
-        <w:t xml:space="preserve"> d’une couleur </w:t>
-      </w:r>
-      <w:proofErr w:type="gramStart"/>
+        <w:t xml:space="preserve"> d’une couleur A(#020024) </w:t>
+      </w:r>
       <w:r>
         <w:rPr>
           <w:rFonts w:cstheme="minorHAnsi"/>
@@ -2311,7 +2154,7 @@
           <w:sz w:val="24"/>
           <w:szCs w:val="24"/>
         </w:rPr>
-        <w:t>A</w:t>
+        <w:t>qui passe à la couleur</w:t>
       </w:r>
       <w:r>
         <w:rPr>
@@ -2321,9 +2164,8 @@
           <w:sz w:val="24"/>
           <w:szCs w:val="24"/>
         </w:rPr>
-        <w:t>(</w:t>
-      </w:r>
-      <w:proofErr w:type="gramEnd"/>
+        <w:t xml:space="preserve"> B(#090979) à 35% d</w:t>
+      </w:r>
       <w:r>
         <w:rPr>
           <w:rFonts w:cstheme="minorHAnsi"/>
@@ -2332,7 +2174,7 @@
           <w:sz w:val="24"/>
           <w:szCs w:val="24"/>
         </w:rPr>
-        <w:t xml:space="preserve">#020024) </w:t>
+        <w:t xml:space="preserve">u gradient, il </w:t>
       </w:r>
       <w:r>
         <w:rPr>
@@ -2342,7 +2184,7 @@
           <w:sz w:val="24"/>
           <w:szCs w:val="24"/>
         </w:rPr>
-        <w:t>qui passe à la couleur</w:t>
+        <w:t xml:space="preserve">finit sur une couleur C(#00d4ff) à 100% </w:t>
       </w:r>
       <w:r>
         <w:rPr>
@@ -2352,7 +2194,7 @@
           <w:sz w:val="24"/>
           <w:szCs w:val="24"/>
         </w:rPr>
-        <w:t xml:space="preserve"> B</w:t>
+        <w:t>de la zone</w:t>
       </w:r>
       <w:r>
         <w:rPr>
@@ -2362,46 +2204,6 @@
           <w:sz w:val="24"/>
           <w:szCs w:val="24"/>
         </w:rPr>
-        <w:t>(#090979) à 35% d</w:t>
-      </w:r>
-      <w:r>
-        <w:rPr>
-          <w:rFonts w:cstheme="minorHAnsi"/>
-          <w:i/>
-          <w:iCs/>
-          <w:sz w:val="24"/>
-          <w:szCs w:val="24"/>
-        </w:rPr>
-        <w:t xml:space="preserve">u gradient, il </w:t>
-      </w:r>
-      <w:r>
-        <w:rPr>
-          <w:rFonts w:cstheme="minorHAnsi"/>
-          <w:i/>
-          <w:iCs/>
-          <w:sz w:val="24"/>
-          <w:szCs w:val="24"/>
-        </w:rPr>
-        <w:t xml:space="preserve">finit sur une couleur C(#00d4ff) à 100% </w:t>
-      </w:r>
-      <w:r>
-        <w:rPr>
-          <w:rFonts w:cstheme="minorHAnsi"/>
-          <w:i/>
-          <w:iCs/>
-          <w:sz w:val="24"/>
-          <w:szCs w:val="24"/>
-        </w:rPr>
-        <w:t>de la zone</w:t>
-      </w:r>
-      <w:r>
-        <w:rPr>
-          <w:rFonts w:cstheme="minorHAnsi"/>
-          <w:i/>
-          <w:iCs/>
-          <w:sz w:val="24"/>
-          <w:szCs w:val="24"/>
-        </w:rPr>
         <w:t>.</w:t>
       </w:r>
     </w:p>
@@ -2412,7 +2214,6 @@
           <w:rFonts w:cstheme="minorHAnsi"/>
           <w:sz w:val="24"/>
           <w:szCs w:val="24"/>
-          <w:lang w:val="en-US"/>
         </w:rPr>
       </w:pPr>
       <w:r>
@@ -2467,7 +2268,7 @@
           <w:rFonts w:asciiTheme="minorHAnsi" w:hAnsiTheme="minorHAnsi" w:cstheme="minorHAnsi"/>
         </w:rPr>
       </w:pPr>
-      <w:bookmarkStart w:id="6" w:name="_Toc60510256"/>
+      <w:bookmarkStart w:id="6" w:name="_Toc60525501"/>
       <w:r>
         <w:rPr>
           <w:rFonts w:asciiTheme="minorHAnsi" w:hAnsiTheme="minorHAnsi" w:cstheme="minorHAnsi"/>
@@ -2510,7 +2311,71 @@
           <w:sz w:val="24"/>
           <w:szCs w:val="24"/>
         </w:rPr>
-        <w:t xml:space="preserve"> utilisation, car plus complexe à comprendre au début. Les dégradés radiaux sont au niveau du code similaire à leurs frères les dégradés linaires. Contrairement aux dégradées linaires, nous pouvons régler la taille des dégradés au lieu de leur direction, cette option peu donner bien plus de résultat amusant.</w:t>
+        <w:t xml:space="preserve"> utilisation, car plus complexe à comprendre au début. Les dégradés radiaux sont</w:t>
+      </w:r>
+      <w:r>
+        <w:rPr>
+          <w:rFonts w:cstheme="minorHAnsi"/>
+          <w:sz w:val="24"/>
+          <w:szCs w:val="24"/>
+        </w:rPr>
+        <w:t>,</w:t>
+      </w:r>
+      <w:r>
+        <w:rPr>
+          <w:rFonts w:cstheme="minorHAnsi"/>
+          <w:sz w:val="24"/>
+          <w:szCs w:val="24"/>
+        </w:rPr>
+        <w:t xml:space="preserve"> au niveau du code</w:t>
+      </w:r>
+      <w:r>
+        <w:rPr>
+          <w:rFonts w:cstheme="minorHAnsi"/>
+          <w:sz w:val="24"/>
+          <w:szCs w:val="24"/>
+        </w:rPr>
+        <w:t>,</w:t>
+      </w:r>
+      <w:r>
+        <w:rPr>
+          <w:rFonts w:cstheme="minorHAnsi"/>
+          <w:sz w:val="24"/>
+          <w:szCs w:val="24"/>
+        </w:rPr>
+        <w:t xml:space="preserve"> similaire</w:t>
+      </w:r>
+      <w:r>
+        <w:rPr>
+          <w:rFonts w:cstheme="minorHAnsi"/>
+          <w:sz w:val="24"/>
+          <w:szCs w:val="24"/>
+        </w:rPr>
+        <w:t>s</w:t>
+      </w:r>
+      <w:r>
+        <w:rPr>
+          <w:rFonts w:cstheme="minorHAnsi"/>
+          <w:sz w:val="24"/>
+          <w:szCs w:val="24"/>
+        </w:rPr>
+        <w:t xml:space="preserve"> à leurs frères les dégradés linaires. Contrairement aux dégradés linaires, nous pouvons régler la taille des dégradés au lieu de leur direction, cette option peu</w:t>
+      </w:r>
+      <w:r>
+        <w:rPr>
+          <w:rFonts w:cstheme="minorHAnsi"/>
+          <w:sz w:val="24"/>
+          <w:szCs w:val="24"/>
+        </w:rPr>
+        <w:t>t</w:t>
+      </w:r>
+      <w:r>
+        <w:rPr>
+          <w:rFonts w:cstheme="minorHAnsi"/>
+          <w:sz w:val="24"/>
+          <w:szCs w:val="24"/>
+        </w:rPr>
+        <w:t xml:space="preserve"> donner bien plus de résultat amusant.</w:t>
       </w:r>
     </w:p>
     <w:p>
@@ -2524,7 +2389,6 @@
           <w:szCs w:val="24"/>
         </w:rPr>
       </w:pPr>
-      <w:proofErr w:type="gramStart"/>
       <w:r>
         <w:rPr>
           <w:rFonts w:cstheme="minorHAnsi"/>
@@ -2533,62 +2397,7 @@
           <w:sz w:val="24"/>
           <w:szCs w:val="24"/>
         </w:rPr>
-        <w:t>radial</w:t>
-      </w:r>
-      <w:proofErr w:type="gramEnd"/>
-      <w:r>
-        <w:rPr>
-          <w:rFonts w:cstheme="minorHAnsi"/>
-          <w:b/>
-          <w:bCs/>
-          <w:sz w:val="24"/>
-          <w:szCs w:val="24"/>
-        </w:rPr>
-        <w:t xml:space="preserve">-gradient(forme, </w:t>
-      </w:r>
-      <w:proofErr w:type="spellStart"/>
-      <w:r>
-        <w:rPr>
-          <w:rFonts w:cstheme="minorHAnsi"/>
-          <w:b/>
-          <w:bCs/>
-          <w:sz w:val="24"/>
-          <w:szCs w:val="24"/>
-        </w:rPr>
-        <w:t>couleur_depart,couleur_suivante</w:t>
-      </w:r>
-      <w:proofErr w:type="spellEnd"/>
-      <w:r>
-        <w:rPr>
-          <w:rFonts w:cstheme="minorHAnsi"/>
-          <w:b/>
-          <w:bCs/>
-          <w:sz w:val="24"/>
-          <w:szCs w:val="24"/>
-        </w:rPr>
-        <w:t xml:space="preserve">,..., </w:t>
-      </w:r>
-      <w:proofErr w:type="spellStart"/>
-      <w:r>
-        <w:rPr>
-          <w:rFonts w:cstheme="minorHAnsi"/>
-          <w:b/>
-          <w:bCs/>
-          <w:sz w:val="24"/>
-          <w:szCs w:val="24"/>
-        </w:rPr>
-        <w:t>couleur_arrivée</w:t>
-      </w:r>
-      <w:proofErr w:type="spellEnd"/>
-      <w:r>
-        <w:rPr>
-          <w:rFonts w:cstheme="minorHAnsi"/>
-          <w:b/>
-          <w:bCs/>
-          <w:sz w:val="24"/>
-          <w:szCs w:val="24"/>
-        </w:rPr>
-        <w:t>) ;</w:t>
+        <w:t>radial-gradient(forme, couleur_depart,couleur_suivante,..., couleur_arrivée) ;</w:t>
       </w:r>
     </w:p>
     <w:p>
@@ -2637,14 +2446,9 @@
           <w:szCs w:val="24"/>
         </w:rPr>
       </w:pPr>
-      <w:proofErr w:type="gramStart"/>
-      <w:r>
-        <w:t>a</w:t>
-      </w:r>
-      <w:r>
-        <w:t>ngulaire</w:t>
-      </w:r>
-      <w:proofErr w:type="gramEnd"/>
+      <w:r>
+        <w:t>Angulaire</w:t>
+      </w:r>
     </w:p>
     <w:p>
       <w:pPr>
@@ -2660,14 +2464,9 @@
           <w:szCs w:val="24"/>
         </w:rPr>
       </w:pPr>
-      <w:proofErr w:type="gramStart"/>
-      <w:r>
-        <w:t>c</w:t>
-      </w:r>
-      <w:r>
-        <w:t>entral</w:t>
-      </w:r>
-      <w:proofErr w:type="gramEnd"/>
+      <w:r>
+        <w:t>Central</w:t>
+      </w:r>
     </w:p>
     <w:p>
       <w:pPr>
@@ -2683,11 +2482,9 @@
           <w:szCs w:val="24"/>
         </w:rPr>
       </w:pPr>
-      <w:proofErr w:type="gramStart"/>
-      <w:r>
-        <w:t>horizontal</w:t>
-      </w:r>
-      <w:proofErr w:type="gramEnd"/>
+      <w:r>
+        <w:t>Horizontal</w:t>
+      </w:r>
     </w:p>
     <w:p>
       <w:pPr>
@@ -2703,11 +2500,9 @@
           <w:szCs w:val="24"/>
         </w:rPr>
       </w:pPr>
-      <w:proofErr w:type="gramStart"/>
-      <w:r>
-        <w:t>vertical</w:t>
-      </w:r>
-      <w:proofErr w:type="gramEnd"/>
+      <w:r>
+        <w:t>Vertical</w:t>
+      </w:r>
     </w:p>
     <w:p>
       <w:pPr>
@@ -2719,10 +2514,9 @@
           <w:color w:val="00D4F0"/>
           <w:sz w:val="24"/>
           <w:szCs w:val="24"/>
-          <w:lang w:val="en-US" w:eastAsia="fr-FR"/>
-        </w:rPr>
-      </w:pPr>
-      <w:proofErr w:type="gramStart"/>
+          <w:lang w:eastAsia="fr-FR"/>
+        </w:rPr>
+      </w:pPr>
       <w:r>
         <w:rPr>
           <w:rFonts w:cstheme="minorHAnsi"/>
@@ -2731,40 +2525,7 @@
           <w:sz w:val="24"/>
           <w:szCs w:val="24"/>
         </w:rPr>
-        <w:t>background</w:t>
-      </w:r>
-      <w:proofErr w:type="gramEnd"/>
-      <w:r>
-        <w:rPr>
-          <w:rFonts w:cstheme="minorHAnsi"/>
-          <w:b/>
-          <w:bCs/>
-          <w:sz w:val="24"/>
-          <w:szCs w:val="24"/>
-        </w:rPr>
-        <w:t>-image: radial-gradient(</w:t>
-      </w:r>
-      <w:proofErr w:type="spellStart"/>
-      <w:r>
-        <w:rPr>
-          <w:rFonts w:cstheme="minorHAnsi"/>
-          <w:b/>
-          <w:bCs/>
-          <w:sz w:val="24"/>
-          <w:szCs w:val="24"/>
-        </w:rPr>
-        <w:t>circle</w:t>
-      </w:r>
-      <w:proofErr w:type="spellEnd"/>
-      <w:r>
-        <w:rPr>
-          <w:rFonts w:cstheme="minorHAnsi"/>
-          <w:b/>
-          <w:bCs/>
-          <w:sz w:val="24"/>
-          <w:szCs w:val="24"/>
-        </w:rPr>
-        <w:t>, #5c0067 0%, #00d4ff 100%);</w:t>
+        <w:t>background-image: radial-gradient(circle, #5c0067 0%, #00d4ff 100%);</w:t>
       </w:r>
     </w:p>
     <w:p>
@@ -2808,7 +2569,7 @@
           <w:sz w:val="24"/>
           <w:szCs w:val="24"/>
         </w:rPr>
-        <w:t xml:space="preserve"> nous avons un dégradé </w:t>
+        <w:t xml:space="preserve"> nous avons un dégradé radial qui part en cercle. Il est constitué d’une couleur A(#5c0067) qui passe à la couleur B(#5c0067) à </w:t>
       </w:r>
       <w:r>
         <w:rPr>
@@ -2818,7 +2579,7 @@
           <w:sz w:val="24"/>
           <w:szCs w:val="24"/>
         </w:rPr>
-        <w:t>radial</w:t>
+        <w:t>100</w:t>
       </w:r>
       <w:r>
         <w:rPr>
@@ -2828,7 +2589,7 @@
           <w:sz w:val="24"/>
           <w:szCs w:val="24"/>
         </w:rPr>
-        <w:t xml:space="preserve"> qui part </w:t>
+        <w:t>%</w:t>
       </w:r>
       <w:r>
         <w:rPr>
@@ -2838,106 +2599,6 @@
           <w:sz w:val="24"/>
           <w:szCs w:val="24"/>
         </w:rPr>
-        <w:t>en cercle.</w:t>
-      </w:r>
-      <w:r>
-        <w:rPr>
-          <w:rFonts w:cstheme="minorHAnsi"/>
-          <w:i/>
-          <w:iCs/>
-          <w:sz w:val="24"/>
-          <w:szCs w:val="24"/>
-        </w:rPr>
-        <w:t xml:space="preserve"> Il est constitué d’une couleur A(#</w:t>
-      </w:r>
-      <w:r>
-        <w:rPr>
-          <w:rFonts w:cstheme="minorHAnsi"/>
-          <w:i/>
-          <w:iCs/>
-          <w:sz w:val="24"/>
-          <w:szCs w:val="24"/>
-        </w:rPr>
-        <w:t>5c0067</w:t>
-      </w:r>
-      <w:r>
-        <w:rPr>
-          <w:rFonts w:cstheme="minorHAnsi"/>
-          <w:i/>
-          <w:iCs/>
-          <w:sz w:val="24"/>
-          <w:szCs w:val="24"/>
-        </w:rPr>
-        <w:t xml:space="preserve">) qui passe </w:t>
-      </w:r>
-      <w:r>
-        <w:rPr>
-          <w:rFonts w:cstheme="minorHAnsi"/>
-          <w:i/>
-          <w:iCs/>
-          <w:sz w:val="24"/>
-          <w:szCs w:val="24"/>
-        </w:rPr>
-        <w:t>à</w:t>
-      </w:r>
-      <w:r>
-        <w:rPr>
-          <w:rFonts w:cstheme="minorHAnsi"/>
-          <w:i/>
-          <w:iCs/>
-          <w:sz w:val="24"/>
-          <w:szCs w:val="24"/>
-        </w:rPr>
-        <w:t xml:space="preserve"> la couleur B(#</w:t>
-      </w:r>
-      <w:r>
-        <w:rPr>
-          <w:rFonts w:cstheme="minorHAnsi"/>
-          <w:i/>
-          <w:iCs/>
-          <w:sz w:val="24"/>
-          <w:szCs w:val="24"/>
-        </w:rPr>
-        <w:t>5c0067</w:t>
-      </w:r>
-      <w:r>
-        <w:rPr>
-          <w:rFonts w:cstheme="minorHAnsi"/>
-          <w:i/>
-          <w:iCs/>
-          <w:sz w:val="24"/>
-          <w:szCs w:val="24"/>
-        </w:rPr>
-        <w:t xml:space="preserve">) à </w:t>
-      </w:r>
-      <w:r>
-        <w:rPr>
-          <w:rFonts w:cstheme="minorHAnsi"/>
-          <w:i/>
-          <w:iCs/>
-          <w:sz w:val="24"/>
-          <w:szCs w:val="24"/>
-        </w:rPr>
-        <w:t>100</w:t>
-      </w:r>
-      <w:r>
-        <w:rPr>
-          <w:rFonts w:cstheme="minorHAnsi"/>
-          <w:i/>
-          <w:iCs/>
-          <w:sz w:val="24"/>
-          <w:szCs w:val="24"/>
-        </w:rPr>
-        <w:t>%</w:t>
-      </w:r>
-      <w:r>
-        <w:rPr>
-          <w:rFonts w:cstheme="minorHAnsi"/>
-          <w:i/>
-          <w:iCs/>
-          <w:sz w:val="24"/>
-          <w:szCs w:val="24"/>
-        </w:rPr>
         <w:t xml:space="preserve"> de la zone.</w:t>
       </w:r>
     </w:p>
@@ -2948,7 +2609,6 @@
           <w:rFonts w:cstheme="minorHAnsi"/>
           <w:sz w:val="24"/>
           <w:szCs w:val="24"/>
-          <w:lang w:val="en-US"/>
         </w:rPr>
       </w:pPr>
       <w:r>
@@ -3002,187 +2662,90 @@
           <w:rFonts w:asciiTheme="minorHAnsi" w:hAnsiTheme="minorHAnsi" w:cstheme="minorHAnsi"/>
           <w:sz w:val="28"/>
           <w:szCs w:val="28"/>
-          <w:lang w:val="en-US"/>
-        </w:rPr>
-      </w:pPr>
-      <w:bookmarkStart w:id="7" w:name="_Toc60510257"/>
-      <w:proofErr w:type="gramStart"/>
+        </w:rPr>
+      </w:pPr>
+      <w:bookmarkStart w:id="7" w:name="_Toc60525502"/>
       <w:r>
         <w:rPr>
           <w:rFonts w:asciiTheme="minorHAnsi" w:hAnsiTheme="minorHAnsi" w:cstheme="minorHAnsi"/>
           <w:sz w:val="28"/>
           <w:szCs w:val="28"/>
-          <w:lang w:val="en-US"/>
-        </w:rPr>
-        <w:t>Note :</w:t>
+        </w:rPr>
+        <w:t>Note</w:t>
       </w:r>
       <w:bookmarkEnd w:id="7"/>
-      <w:proofErr w:type="gramEnd"/>
-    </w:p>
-    <w:p>
-      <w:pPr>
-        <w:rPr>
-          <w:rFonts w:cstheme="minorHAnsi"/>
-          <w:sz w:val="24"/>
-          <w:szCs w:val="24"/>
-          <w:lang w:val="en-US"/>
-        </w:rPr>
-      </w:pPr>
-      <w:r>
-        <w:rPr>
-          <w:rFonts w:cstheme="minorHAnsi"/>
-          <w:sz w:val="24"/>
-          <w:szCs w:val="24"/>
-          <w:lang w:val="en-US"/>
-        </w:rPr>
-        <w:t xml:space="preserve">La </w:t>
-      </w:r>
-      <w:proofErr w:type="spellStart"/>
-      <w:r>
-        <w:rPr>
-          <w:rFonts w:cstheme="minorHAnsi"/>
-          <w:sz w:val="24"/>
-          <w:szCs w:val="24"/>
-          <w:lang w:val="en-US"/>
-        </w:rPr>
-        <w:t>méthode</w:t>
-      </w:r>
-      <w:proofErr w:type="spellEnd"/>
-      <w:r>
-        <w:rPr>
-          <w:rFonts w:cstheme="minorHAnsi"/>
-          <w:sz w:val="24"/>
-          <w:szCs w:val="24"/>
-          <w:lang w:val="en-US"/>
-        </w:rPr>
-        <w:t xml:space="preserve"> pour positioner les points </w:t>
-      </w:r>
-      <w:proofErr w:type="spellStart"/>
-      <w:r>
-        <w:rPr>
-          <w:rFonts w:cstheme="minorHAnsi"/>
-          <w:sz w:val="24"/>
-          <w:szCs w:val="24"/>
-          <w:lang w:val="en-US"/>
-        </w:rPr>
-        <w:t>d’arrêts</w:t>
-      </w:r>
-      <w:proofErr w:type="spellEnd"/>
-      <w:r>
-        <w:rPr>
-          <w:rFonts w:cstheme="minorHAnsi"/>
-          <w:sz w:val="24"/>
-          <w:szCs w:val="24"/>
-          <w:lang w:val="en-US"/>
-        </w:rPr>
-        <w:t xml:space="preserve"> </w:t>
-      </w:r>
-      <w:proofErr w:type="spellStart"/>
-      <w:r>
-        <w:rPr>
-          <w:rFonts w:cstheme="minorHAnsi"/>
-          <w:sz w:val="24"/>
-          <w:szCs w:val="24"/>
-          <w:lang w:val="en-US"/>
-        </w:rPr>
-        <w:t>sont</w:t>
-      </w:r>
-      <w:proofErr w:type="spellEnd"/>
-      <w:r>
-        <w:rPr>
-          <w:rFonts w:cstheme="minorHAnsi"/>
-          <w:sz w:val="24"/>
-          <w:szCs w:val="24"/>
-          <w:lang w:val="en-US"/>
-        </w:rPr>
-        <w:t xml:space="preserve"> </w:t>
-      </w:r>
-      <w:proofErr w:type="spellStart"/>
-      <w:r>
-        <w:rPr>
-          <w:rFonts w:cstheme="minorHAnsi"/>
-          <w:sz w:val="24"/>
-          <w:szCs w:val="24"/>
-          <w:lang w:val="en-US"/>
-        </w:rPr>
-        <w:t>identique</w:t>
-      </w:r>
-      <w:proofErr w:type="spellEnd"/>
-      <w:r>
-        <w:rPr>
-          <w:rFonts w:cstheme="minorHAnsi"/>
-          <w:sz w:val="24"/>
-          <w:szCs w:val="24"/>
-          <w:lang w:val="en-US"/>
-        </w:rPr>
-        <w:t xml:space="preserve"> aux </w:t>
-      </w:r>
-      <w:proofErr w:type="spellStart"/>
-      <w:r>
-        <w:rPr>
-          <w:rFonts w:cstheme="minorHAnsi"/>
-          <w:sz w:val="24"/>
-          <w:szCs w:val="24"/>
-          <w:lang w:val="en-US"/>
-        </w:rPr>
-        <w:t>degrad</w:t>
-      </w:r>
-      <w:r>
-        <w:rPr>
-          <w:rFonts w:cstheme="minorHAnsi"/>
-          <w:sz w:val="24"/>
-          <w:szCs w:val="24"/>
-          <w:lang w:val="en-US"/>
-        </w:rPr>
-        <w:t>é</w:t>
-      </w:r>
-      <w:r>
-        <w:rPr>
-          <w:rFonts w:cstheme="minorHAnsi"/>
-          <w:sz w:val="24"/>
-          <w:szCs w:val="24"/>
-          <w:lang w:val="en-US"/>
-        </w:rPr>
-        <w:t>s</w:t>
-      </w:r>
-      <w:proofErr w:type="spellEnd"/>
-      <w:r>
-        <w:rPr>
-          <w:rFonts w:cstheme="minorHAnsi"/>
-          <w:sz w:val="24"/>
-          <w:szCs w:val="24"/>
-          <w:lang w:val="en-US"/>
-        </w:rPr>
-        <w:t xml:space="preserve"> </w:t>
-      </w:r>
-      <w:proofErr w:type="spellStart"/>
-      <w:r>
-        <w:rPr>
-          <w:rFonts w:cstheme="minorHAnsi"/>
-          <w:sz w:val="24"/>
-          <w:szCs w:val="24"/>
-          <w:lang w:val="en-US"/>
-        </w:rPr>
-        <w:t>linéaires</w:t>
-      </w:r>
-      <w:proofErr w:type="spellEnd"/>
-      <w:r>
-        <w:rPr>
-          <w:rFonts w:cstheme="minorHAnsi"/>
-          <w:sz w:val="24"/>
-          <w:szCs w:val="24"/>
-          <w:lang w:val="en-US"/>
-        </w:rPr>
-        <w:t>.</w:t>
-      </w:r>
-    </w:p>
-    <w:p>
-      <w:pPr>
-        <w:rPr>
-          <w:rFonts w:cstheme="minorHAnsi"/>
-          <w:sz w:val="24"/>
-          <w:szCs w:val="24"/>
-          <w:lang w:val="en-US"/>
+    </w:p>
+    <w:p>
+      <w:pPr>
+        <w:rPr>
+          <w:rFonts w:cstheme="minorHAnsi"/>
+          <w:sz w:val="24"/>
+          <w:szCs w:val="24"/>
+        </w:rPr>
+      </w:pPr>
+      <w:r>
+        <w:rPr>
+          <w:rFonts w:cstheme="minorHAnsi"/>
+          <w:sz w:val="24"/>
+          <w:szCs w:val="24"/>
+        </w:rPr>
+        <w:t xml:space="preserve">La méthode pour </w:t>
+      </w:r>
+      <w:r>
+        <w:rPr>
+          <w:rFonts w:cstheme="minorHAnsi"/>
+          <w:sz w:val="24"/>
+          <w:szCs w:val="24"/>
+        </w:rPr>
+        <w:t>positionner</w:t>
+      </w:r>
+      <w:r>
+        <w:rPr>
+          <w:rFonts w:cstheme="minorHAnsi"/>
+          <w:sz w:val="24"/>
+          <w:szCs w:val="24"/>
+        </w:rPr>
+        <w:t xml:space="preserve"> les points d’arrêts </w:t>
+      </w:r>
+      <w:r>
+        <w:rPr>
+          <w:rFonts w:cstheme="minorHAnsi"/>
+          <w:sz w:val="24"/>
+          <w:szCs w:val="24"/>
+        </w:rPr>
+        <w:t>est</w:t>
+      </w:r>
+      <w:r>
+        <w:rPr>
+          <w:rFonts w:cstheme="minorHAnsi"/>
+          <w:sz w:val="24"/>
+          <w:szCs w:val="24"/>
+        </w:rPr>
+        <w:t xml:space="preserve"> identique aux </w:t>
+      </w:r>
+      <w:r>
+        <w:rPr>
+          <w:rFonts w:cstheme="minorHAnsi"/>
+          <w:sz w:val="24"/>
+          <w:szCs w:val="24"/>
+        </w:rPr>
+        <w:t>dégradés</w:t>
+      </w:r>
+      <w:r>
+        <w:rPr>
+          <w:rFonts w:cstheme="minorHAnsi"/>
+          <w:sz w:val="24"/>
+          <w:szCs w:val="24"/>
+        </w:rPr>
+        <w:t xml:space="preserve"> linéaires.</w:t>
+      </w:r>
+    </w:p>
+    <w:p>
+      <w:pPr>
+        <w:rPr>
+          <w:rFonts w:cstheme="minorHAnsi"/>
+          <w:sz w:val="24"/>
+          <w:szCs w:val="24"/>
         </w:rPr>
       </w:pPr>
     </w:p>
@@ -3193,48 +2756,23 @@
           <w:rFonts w:asciiTheme="minorHAnsi" w:hAnsiTheme="minorHAnsi" w:cstheme="minorHAnsi"/>
           <w:sz w:val="28"/>
           <w:szCs w:val="28"/>
-          <w:lang w:val="en-US"/>
-        </w:rPr>
-      </w:pPr>
-      <w:bookmarkStart w:id="8" w:name="_Toc60510258"/>
-      <w:proofErr w:type="spellStart"/>
+        </w:rPr>
+      </w:pPr>
+      <w:bookmarkStart w:id="8" w:name="_Toc60525503"/>
       <w:r>
         <w:rPr>
           <w:rFonts w:asciiTheme="minorHAnsi" w:hAnsiTheme="minorHAnsi" w:cstheme="minorHAnsi"/>
           <w:sz w:val="28"/>
           <w:szCs w:val="28"/>
-          <w:lang w:val="en-US"/>
-        </w:rPr>
-        <w:t>Positionner</w:t>
-      </w:r>
-      <w:proofErr w:type="spellEnd"/>
+        </w:rPr>
+        <w:t>Positionner le centre</w:t>
+      </w:r>
+      <w:bookmarkEnd w:id="8"/>
       <w:r>
         <w:rPr>
           <w:rFonts w:asciiTheme="minorHAnsi" w:hAnsiTheme="minorHAnsi" w:cstheme="minorHAnsi"/>
           <w:sz w:val="28"/>
           <w:szCs w:val="28"/>
-          <w:lang w:val="en-US"/>
-        </w:rPr>
-        <w:t xml:space="preserve"> le </w:t>
-      </w:r>
-      <w:proofErr w:type="spellStart"/>
-      <w:r>
-        <w:rPr>
-          <w:rFonts w:asciiTheme="minorHAnsi" w:hAnsiTheme="minorHAnsi" w:cstheme="minorHAnsi"/>
-          <w:sz w:val="28"/>
-          <w:szCs w:val="28"/>
-          <w:lang w:val="en-US"/>
-        </w:rPr>
-        <w:t>centre</w:t>
-      </w:r>
-      <w:bookmarkEnd w:id="8"/>
-      <w:proofErr w:type="spellEnd"/>
-      <w:r>
-        <w:rPr>
-          <w:rFonts w:asciiTheme="minorHAnsi" w:hAnsiTheme="minorHAnsi" w:cstheme="minorHAnsi"/>
-          <w:sz w:val="28"/>
-          <w:szCs w:val="28"/>
-          <w:lang w:val="en-US"/>
         </w:rPr>
         <w:t xml:space="preserve"> </w:t>
       </w:r>
@@ -3245,119 +2783,39 @@
           <w:rFonts w:cstheme="minorHAnsi"/>
           <w:sz w:val="24"/>
           <w:szCs w:val="24"/>
-          <w:lang w:val="en-US"/>
-        </w:rPr>
-      </w:pPr>
-      <w:r>
-        <w:rPr>
-          <w:rFonts w:cstheme="minorHAnsi"/>
-          <w:sz w:val="24"/>
-          <w:szCs w:val="24"/>
-          <w:lang w:val="en-US"/>
-        </w:rPr>
-        <w:t xml:space="preserve">Elle </w:t>
-      </w:r>
-      <w:proofErr w:type="spellStart"/>
-      <w:r>
-        <w:rPr>
-          <w:rFonts w:cstheme="minorHAnsi"/>
-          <w:sz w:val="24"/>
-          <w:szCs w:val="24"/>
-          <w:lang w:val="en-US"/>
-        </w:rPr>
-        <w:t>est</w:t>
-      </w:r>
-      <w:proofErr w:type="spellEnd"/>
-      <w:r>
-        <w:rPr>
-          <w:rFonts w:cstheme="minorHAnsi"/>
-          <w:sz w:val="24"/>
-          <w:szCs w:val="24"/>
-          <w:lang w:val="en-US"/>
-        </w:rPr>
-        <w:t xml:space="preserve"> </w:t>
-      </w:r>
-      <w:proofErr w:type="spellStart"/>
-      <w:r>
-        <w:rPr>
-          <w:rFonts w:cstheme="minorHAnsi"/>
-          <w:sz w:val="24"/>
-          <w:szCs w:val="24"/>
-          <w:lang w:val="en-US"/>
-        </w:rPr>
-        <w:t>définit</w:t>
-      </w:r>
-      <w:proofErr w:type="spellEnd"/>
-      <w:r>
-        <w:rPr>
-          <w:rFonts w:cstheme="minorHAnsi"/>
-          <w:sz w:val="24"/>
-          <w:szCs w:val="24"/>
-          <w:lang w:val="en-US"/>
-        </w:rPr>
-        <w:t xml:space="preserve"> par des mots </w:t>
-      </w:r>
-      <w:proofErr w:type="spellStart"/>
-      <w:r>
-        <w:rPr>
-          <w:rFonts w:cstheme="minorHAnsi"/>
-          <w:sz w:val="24"/>
-          <w:szCs w:val="24"/>
-          <w:lang w:val="en-US"/>
-        </w:rPr>
-        <w:t>clés</w:t>
-      </w:r>
-      <w:proofErr w:type="spellEnd"/>
-      <w:r>
-        <w:rPr>
-          <w:rFonts w:cstheme="minorHAnsi"/>
-          <w:sz w:val="24"/>
-          <w:szCs w:val="24"/>
-          <w:lang w:val="en-US"/>
-        </w:rPr>
-        <w:t xml:space="preserve"> </w:t>
-      </w:r>
-      <w:proofErr w:type="spellStart"/>
-      <w:r>
-        <w:rPr>
-          <w:rFonts w:cstheme="minorHAnsi"/>
-          <w:sz w:val="24"/>
-          <w:szCs w:val="24"/>
-          <w:lang w:val="en-US"/>
-        </w:rPr>
-        <w:t>tels</w:t>
-      </w:r>
-      <w:proofErr w:type="spellEnd"/>
-      <w:r>
-        <w:rPr>
-          <w:rFonts w:cstheme="minorHAnsi"/>
-          <w:sz w:val="24"/>
-          <w:szCs w:val="24"/>
-          <w:lang w:val="en-US"/>
-        </w:rPr>
-        <w:t xml:space="preserve"> </w:t>
-      </w:r>
-      <w:proofErr w:type="gramStart"/>
-      <w:r>
-        <w:rPr>
-          <w:rFonts w:cstheme="minorHAnsi"/>
-          <w:sz w:val="24"/>
-          <w:szCs w:val="24"/>
-          <w:lang w:val="en-US"/>
-        </w:rPr>
-        <w:t>que :</w:t>
-      </w:r>
-      <w:proofErr w:type="gramEnd"/>
+        </w:rPr>
+      </w:pPr>
+      <w:r>
+        <w:rPr>
+          <w:rFonts w:cstheme="minorHAnsi"/>
+          <w:sz w:val="24"/>
+          <w:szCs w:val="24"/>
+        </w:rPr>
+        <w:t xml:space="preserve">Elle est </w:t>
+      </w:r>
+      <w:r>
+        <w:rPr>
+          <w:rFonts w:cstheme="minorHAnsi"/>
+          <w:sz w:val="24"/>
+          <w:szCs w:val="24"/>
+        </w:rPr>
+        <w:t>définie</w:t>
+      </w:r>
+      <w:r>
+        <w:rPr>
+          <w:rFonts w:cstheme="minorHAnsi"/>
+          <w:sz w:val="24"/>
+          <w:szCs w:val="24"/>
+        </w:rPr>
+        <w:t xml:space="preserve"> par des mots clés tels que :</w:t>
+      </w:r>
     </w:p>
     <w:p>
       <w:pPr>
         <w:pStyle w:val="Titre3"/>
       </w:pPr>
-      <w:bookmarkStart w:id="9" w:name="_Toc60510259"/>
-      <w:r>
-        <w:rPr>
-          <w:lang w:val="en-US"/>
-        </w:rPr>
+      <w:bookmarkStart w:id="9" w:name="_Toc60525504"/>
+      <w:r>
         <w:t>Pour les ellipses</w:t>
       </w:r>
       <w:bookmarkEnd w:id="9"/>
@@ -3373,20 +2831,16 @@
           <w:rFonts w:cstheme="minorHAnsi"/>
           <w:sz w:val="24"/>
           <w:szCs w:val="24"/>
-          <w:lang w:val="en-US"/>
-        </w:rPr>
-      </w:pPr>
-      <w:proofErr w:type="gramStart"/>
-      <w:r>
-        <w:rPr>
-          <w:rFonts w:cstheme="minorHAnsi"/>
-          <w:sz w:val="24"/>
-          <w:szCs w:val="24"/>
-          <w:lang w:val="en-US"/>
+        </w:rPr>
+      </w:pPr>
+      <w:r>
+        <w:rPr>
+          <w:rFonts w:cstheme="minorHAnsi"/>
+          <w:sz w:val="24"/>
+          <w:szCs w:val="24"/>
         </w:rPr>
         <w:t>Closest-side</w:t>
       </w:r>
-      <w:proofErr w:type="gramEnd"/>
     </w:p>
     <w:p>
       <w:pPr>
@@ -3399,126 +2853,55 @@
           <w:rFonts w:cstheme="minorHAnsi"/>
           <w:sz w:val="24"/>
           <w:szCs w:val="24"/>
-          <w:lang w:val="en-US"/>
-        </w:rPr>
-      </w:pPr>
-      <w:r>
-        <w:rPr>
-          <w:rFonts w:cstheme="minorHAnsi"/>
-          <w:sz w:val="24"/>
-          <w:szCs w:val="24"/>
-          <w:lang w:val="en-US"/>
-        </w:rPr>
-        <w:t xml:space="preserve">Est </w:t>
-      </w:r>
-      <w:proofErr w:type="spellStart"/>
-      <w:r>
-        <w:rPr>
-          <w:rFonts w:cstheme="minorHAnsi"/>
-          <w:sz w:val="24"/>
-          <w:szCs w:val="24"/>
-          <w:lang w:val="en-US"/>
-        </w:rPr>
-        <w:t>u</w:t>
-      </w:r>
-      <w:r>
-        <w:rPr>
-          <w:rFonts w:cstheme="minorHAnsi"/>
-          <w:sz w:val="24"/>
-          <w:szCs w:val="24"/>
-          <w:lang w:val="en-US"/>
-        </w:rPr>
-        <w:t>tilisé</w:t>
-      </w:r>
-      <w:proofErr w:type="spellEnd"/>
-      <w:r>
-        <w:rPr>
-          <w:rFonts w:cstheme="minorHAnsi"/>
-          <w:sz w:val="24"/>
-          <w:szCs w:val="24"/>
-          <w:lang w:val="en-US"/>
-        </w:rPr>
-        <w:t xml:space="preserve"> pour </w:t>
-      </w:r>
-      <w:proofErr w:type="spellStart"/>
-      <w:r>
-        <w:rPr>
-          <w:rFonts w:cstheme="minorHAnsi"/>
-          <w:sz w:val="24"/>
-          <w:szCs w:val="24"/>
-          <w:lang w:val="en-US"/>
-        </w:rPr>
-        <w:t>régler</w:t>
-      </w:r>
-      <w:proofErr w:type="spellEnd"/>
-      <w:r>
-        <w:rPr>
-          <w:rFonts w:cstheme="minorHAnsi"/>
-          <w:sz w:val="24"/>
-          <w:szCs w:val="24"/>
-          <w:lang w:val="en-US"/>
-        </w:rPr>
-        <w:t xml:space="preserve"> la taille du radiant entre </w:t>
-      </w:r>
-      <w:proofErr w:type="gramStart"/>
-      <w:r>
-        <w:rPr>
-          <w:rFonts w:cstheme="minorHAnsi"/>
-          <w:sz w:val="24"/>
-          <w:szCs w:val="24"/>
-          <w:lang w:val="en-US"/>
-        </w:rPr>
-        <w:t>un point</w:t>
-      </w:r>
-      <w:proofErr w:type="gramEnd"/>
-      <w:r>
-        <w:rPr>
-          <w:rFonts w:cstheme="minorHAnsi"/>
-          <w:sz w:val="24"/>
-          <w:szCs w:val="24"/>
-          <w:lang w:val="en-US"/>
-        </w:rPr>
-        <w:t xml:space="preserve"> central de depart et le </w:t>
-      </w:r>
-      <w:proofErr w:type="spellStart"/>
-      <w:r>
-        <w:rPr>
-          <w:rFonts w:cstheme="minorHAnsi"/>
-          <w:sz w:val="24"/>
-          <w:szCs w:val="24"/>
-          <w:lang w:val="en-US"/>
-        </w:rPr>
-        <w:t>coté</w:t>
-      </w:r>
-      <w:proofErr w:type="spellEnd"/>
-      <w:r>
-        <w:rPr>
-          <w:rFonts w:cstheme="minorHAnsi"/>
-          <w:sz w:val="24"/>
-          <w:szCs w:val="24"/>
-          <w:lang w:val="en-US"/>
-        </w:rPr>
-        <w:t xml:space="preserve"> le plus </w:t>
-      </w:r>
-      <w:proofErr w:type="spellStart"/>
-      <w:r>
-        <w:rPr>
-          <w:rFonts w:cstheme="minorHAnsi"/>
-          <w:sz w:val="24"/>
-          <w:szCs w:val="24"/>
-          <w:lang w:val="en-US"/>
-        </w:rPr>
-        <w:t>proche</w:t>
-      </w:r>
-      <w:proofErr w:type="spellEnd"/>
-      <w:r>
-        <w:rPr>
-          <w:rFonts w:cstheme="minorHAnsi"/>
-          <w:sz w:val="24"/>
-          <w:szCs w:val="24"/>
-          <w:lang w:val="en-US"/>
-        </w:rPr>
-        <w:t>.</w:t>
+        </w:rPr>
+      </w:pPr>
+      <w:r>
+        <w:rPr>
+          <w:rFonts w:cstheme="minorHAnsi"/>
+          <w:sz w:val="24"/>
+          <w:szCs w:val="24"/>
+        </w:rPr>
+        <w:t>Est u</w:t>
+      </w:r>
+      <w:r>
+        <w:rPr>
+          <w:rFonts w:cstheme="minorHAnsi"/>
+          <w:sz w:val="24"/>
+          <w:szCs w:val="24"/>
+        </w:rPr>
+        <w:t>tilisé pour régler la taille du radiant entre un point central de d</w:t>
+      </w:r>
+      <w:r>
+        <w:rPr>
+          <w:rFonts w:cstheme="minorHAnsi"/>
+          <w:sz w:val="24"/>
+          <w:szCs w:val="24"/>
+        </w:rPr>
+        <w:t>é</w:t>
+      </w:r>
+      <w:r>
+        <w:rPr>
+          <w:rFonts w:cstheme="minorHAnsi"/>
+          <w:sz w:val="24"/>
+          <w:szCs w:val="24"/>
+        </w:rPr>
+        <w:t>part et le c</w:t>
+      </w:r>
+      <w:r>
+        <w:rPr>
+          <w:rFonts w:cstheme="minorHAnsi"/>
+          <w:sz w:val="24"/>
+          <w:szCs w:val="24"/>
+        </w:rPr>
+        <w:t>ô</w:t>
+      </w:r>
+      <w:r>
+        <w:rPr>
+          <w:rFonts w:cstheme="minorHAnsi"/>
+          <w:sz w:val="24"/>
+          <w:szCs w:val="24"/>
+        </w:rPr>
+        <w:t>té le plus proche.</w:t>
       </w:r>
     </w:p>
     <w:p>
@@ -3554,7 +2937,6 @@
           <w:lang w:eastAsia="fr-FR"/>
         </w:rPr>
       </w:pPr>
-      <w:proofErr w:type="gramStart"/>
       <w:r>
         <w:rPr>
           <w:rFonts w:eastAsia="Times New Roman" w:cstheme="minorHAnsi"/>
@@ -3562,17 +2944,7 @@
           <w:szCs w:val="24"/>
           <w:lang w:eastAsia="fr-FR"/>
         </w:rPr>
-        <w:t>background:</w:t>
-      </w:r>
-      <w:proofErr w:type="gramEnd"/>
-      <w:r>
-        <w:rPr>
-          <w:rFonts w:eastAsia="Times New Roman" w:cstheme="minorHAnsi"/>
-          <w:sz w:val="24"/>
-          <w:szCs w:val="24"/>
-          <w:lang w:eastAsia="fr-FR"/>
-        </w:rPr>
-        <w:t xml:space="preserve"> radial-gradient(</w:t>
+        <w:t>background: radial-gradient(</w:t>
       </w:r>
       <w:r>
         <w:rPr>
@@ -3583,78 +2955,16 @@
           <w:szCs w:val="24"/>
           <w:lang w:eastAsia="fr-FR"/>
         </w:rPr>
-        <w:t xml:space="preserve">ellipse </w:t>
-      </w:r>
-      <w:proofErr w:type="spellStart"/>
+        <w:t>ellipse closest-side</w:t>
+      </w:r>
       <w:r>
         <w:rPr>
           <w:rFonts w:eastAsia="Times New Roman" w:cstheme="minorHAnsi"/>
-          <w:b/>
-          <w:bCs/>
           <w:sz w:val="24"/>
           <w:szCs w:val="24"/>
           <w:lang w:eastAsia="fr-FR"/>
         </w:rPr>
-        <w:t>closest-side</w:t>
-      </w:r>
-      <w:proofErr w:type="spellEnd"/>
-      <w:r>
-        <w:rPr>
-          <w:rFonts w:eastAsia="Times New Roman" w:cstheme="minorHAnsi"/>
-          <w:sz w:val="24"/>
-          <w:szCs w:val="24"/>
-          <w:lang w:eastAsia="fr-FR"/>
-        </w:rPr>
-        <w:t>,</w:t>
-      </w:r>
-      <w:r>
-        <w:rPr>
-          <w:rFonts w:eastAsia="Times New Roman" w:cstheme="minorHAnsi"/>
-          <w:sz w:val="24"/>
-          <w:szCs w:val="24"/>
-          <w:lang w:eastAsia="fr-FR"/>
-        </w:rPr>
-        <w:t xml:space="preserve"> </w:t>
-      </w:r>
-      <w:proofErr w:type="spellStart"/>
-      <w:r>
-        <w:rPr>
-          <w:rFonts w:eastAsia="Times New Roman" w:cstheme="minorHAnsi"/>
-          <w:sz w:val="24"/>
-          <w:szCs w:val="24"/>
-          <w:lang w:eastAsia="fr-FR"/>
-        </w:rPr>
-        <w:t>red</w:t>
-      </w:r>
-      <w:proofErr w:type="spellEnd"/>
-      <w:r>
-        <w:rPr>
-          <w:rFonts w:eastAsia="Times New Roman" w:cstheme="minorHAnsi"/>
-          <w:sz w:val="24"/>
-          <w:szCs w:val="24"/>
-          <w:lang w:eastAsia="fr-FR"/>
-        </w:rPr>
-        <w:t xml:space="preserve">, </w:t>
-      </w:r>
-      <w:proofErr w:type="spellStart"/>
-      <w:r>
-        <w:rPr>
-          <w:rFonts w:eastAsia="Times New Roman" w:cstheme="minorHAnsi"/>
-          <w:sz w:val="24"/>
-          <w:szCs w:val="24"/>
-          <w:lang w:eastAsia="fr-FR"/>
-        </w:rPr>
-        <w:t>yellow</w:t>
-      </w:r>
-      <w:proofErr w:type="spellEnd"/>
-      <w:r>
-        <w:rPr>
-          <w:rFonts w:eastAsia="Times New Roman" w:cstheme="minorHAnsi"/>
-          <w:sz w:val="24"/>
-          <w:szCs w:val="24"/>
-          <w:lang w:eastAsia="fr-FR"/>
-        </w:rPr>
-        <w:t xml:space="preserve"> 10%, #1e90ff 50%, beige);</w:t>
+        <w:t>, red, yellow 10%, #1e90ff 50%, beige);</w:t>
       </w:r>
     </w:p>
     <w:p>
@@ -3823,8 +3133,6 @@
           <w:lang w:eastAsia="fr-FR"/>
         </w:rPr>
       </w:pPr>
-      <w:proofErr w:type="spellStart"/>
-      <w:proofErr w:type="gramStart"/>
       <w:r>
         <w:rPr>
           <w:rFonts w:eastAsia="Times New Roman" w:cstheme="minorHAnsi"/>
@@ -3833,18 +3141,7 @@
           <w:lang w:eastAsia="fr-FR"/>
         </w:rPr>
         <w:lastRenderedPageBreak/>
-        <w:t>farthest</w:t>
-      </w:r>
-      <w:proofErr w:type="spellEnd"/>
-      <w:proofErr w:type="gramEnd"/>
-      <w:r>
-        <w:rPr>
-          <w:rFonts w:eastAsia="Times New Roman" w:cstheme="minorHAnsi"/>
-          <w:sz w:val="24"/>
-          <w:szCs w:val="24"/>
-          <w:lang w:eastAsia="fr-FR"/>
-        </w:rPr>
-        <w:t>-corner</w:t>
+        <w:t>farthest-corner</w:t>
       </w:r>
     </w:p>
     <w:p>
@@ -3887,7 +3184,25 @@
           <w:szCs w:val="24"/>
           <w:lang w:eastAsia="fr-FR"/>
         </w:rPr>
-        <w:t>Crée un dégradé dont la distance est celle entre le point départ central et le côté le plus éloigné.</w:t>
+        <w:t>Cré</w:t>
+      </w:r>
+      <w:r>
+        <w:rPr>
+          <w:rFonts w:eastAsia="Times New Roman" w:cstheme="minorHAnsi"/>
+          <w:sz w:val="24"/>
+          <w:szCs w:val="24"/>
+          <w:lang w:eastAsia="fr-FR"/>
+        </w:rPr>
+        <w:t>é</w:t>
+      </w:r>
+      <w:r>
+        <w:rPr>
+          <w:rFonts w:eastAsia="Times New Roman" w:cstheme="minorHAnsi"/>
+          <w:sz w:val="24"/>
+          <w:szCs w:val="24"/>
+          <w:lang w:eastAsia="fr-FR"/>
+        </w:rPr>
+        <w:t xml:space="preserve"> un dégradé dont la distance est celle entre le point départ central et le côté le plus éloigné.</w:t>
       </w:r>
     </w:p>
     <w:p>
@@ -3923,7 +3238,6 @@
           <w:lang w:eastAsia="fr-FR"/>
         </w:rPr>
       </w:pPr>
-      <w:proofErr w:type="gramStart"/>
       <w:r>
         <w:rPr>
           <w:rFonts w:eastAsia="Times New Roman" w:cstheme="minorHAnsi"/>
@@ -3931,17 +3245,7 @@
           <w:szCs w:val="24"/>
           <w:lang w:eastAsia="fr-FR"/>
         </w:rPr>
-        <w:t>background:</w:t>
-      </w:r>
-      <w:proofErr w:type="gramEnd"/>
-      <w:r>
-        <w:rPr>
-          <w:rFonts w:eastAsia="Times New Roman" w:cstheme="minorHAnsi"/>
-          <w:sz w:val="24"/>
-          <w:szCs w:val="24"/>
-          <w:lang w:eastAsia="fr-FR"/>
-        </w:rPr>
-        <w:t xml:space="preserve"> radial-gradient(</w:t>
+        <w:t>background: radial-gradient(</w:t>
       </w:r>
       <w:r>
         <w:rPr>
@@ -3952,89 +3256,16 @@
           <w:szCs w:val="24"/>
           <w:lang w:eastAsia="fr-FR"/>
         </w:rPr>
-        <w:t xml:space="preserve">ellipse </w:t>
-      </w:r>
-      <w:proofErr w:type="spellStart"/>
+        <w:t>ellipse farthest-corner</w:t>
+      </w:r>
       <w:r>
         <w:rPr>
           <w:rFonts w:eastAsia="Times New Roman" w:cstheme="minorHAnsi"/>
-          <w:b/>
-          <w:bCs/>
           <w:sz w:val="24"/>
           <w:szCs w:val="24"/>
           <w:lang w:eastAsia="fr-FR"/>
         </w:rPr>
-        <w:t>farthest</w:t>
-      </w:r>
-      <w:proofErr w:type="spellEnd"/>
-      <w:r>
-        <w:rPr>
-          <w:rFonts w:eastAsia="Times New Roman" w:cstheme="minorHAnsi"/>
-          <w:b/>
-          <w:bCs/>
-          <w:sz w:val="24"/>
-          <w:szCs w:val="24"/>
-          <w:lang w:eastAsia="fr-FR"/>
-        </w:rPr>
-        <w:t>-corner</w:t>
-      </w:r>
-      <w:r>
-        <w:rPr>
-          <w:rFonts w:eastAsia="Times New Roman" w:cstheme="minorHAnsi"/>
-          <w:sz w:val="24"/>
-          <w:szCs w:val="24"/>
-          <w:lang w:eastAsia="fr-FR"/>
-        </w:rPr>
-        <w:t>,</w:t>
-      </w:r>
-      <w:r>
-        <w:rPr>
-          <w:rFonts w:eastAsia="Times New Roman" w:cstheme="minorHAnsi"/>
-          <w:sz w:val="24"/>
-          <w:szCs w:val="24"/>
-          <w:lang w:eastAsia="fr-FR"/>
-        </w:rPr>
-        <w:t xml:space="preserve"> </w:t>
-      </w:r>
-      <w:proofErr w:type="spellStart"/>
-      <w:r>
-        <w:rPr>
-          <w:rFonts w:eastAsia="Times New Roman" w:cstheme="minorHAnsi"/>
-          <w:sz w:val="24"/>
-          <w:szCs w:val="24"/>
-          <w:lang w:eastAsia="fr-FR"/>
-        </w:rPr>
-        <w:t>red</w:t>
-      </w:r>
-      <w:proofErr w:type="spellEnd"/>
-      <w:r>
-        <w:rPr>
-          <w:rFonts w:eastAsia="Times New Roman" w:cstheme="minorHAnsi"/>
-          <w:sz w:val="24"/>
-          <w:szCs w:val="24"/>
-          <w:lang w:eastAsia="fr-FR"/>
-        </w:rPr>
-        <w:t xml:space="preserve">, </w:t>
-      </w:r>
-      <w:proofErr w:type="spellStart"/>
-      <w:r>
-        <w:rPr>
-          <w:rFonts w:eastAsia="Times New Roman" w:cstheme="minorHAnsi"/>
-          <w:sz w:val="24"/>
-          <w:szCs w:val="24"/>
-          <w:lang w:eastAsia="fr-FR"/>
-        </w:rPr>
-        <w:t>yellow</w:t>
-      </w:r>
-      <w:proofErr w:type="spellEnd"/>
-      <w:r>
-        <w:rPr>
-          <w:rFonts w:eastAsia="Times New Roman" w:cstheme="minorHAnsi"/>
-          <w:sz w:val="24"/>
-          <w:szCs w:val="24"/>
-          <w:lang w:eastAsia="fr-FR"/>
-        </w:rPr>
-        <w:t xml:space="preserve"> 10%, #1e90ff 50%, beige);</w:t>
+        <w:t>, red, yellow 10%, #1e90ff 50%, beige);</w:t>
       </w:r>
     </w:p>
     <w:p>
@@ -4120,7 +3351,7 @@
           <w:lang w:eastAsia="fr-FR"/>
         </w:rPr>
       </w:pPr>
-      <w:bookmarkStart w:id="10" w:name="_Toc60510260"/>
+      <w:bookmarkStart w:id="10" w:name="_Toc60525505"/>
       <w:r>
         <w:rPr>
           <w:rFonts w:eastAsia="Times New Roman"/>
@@ -4143,20 +3374,16 @@
           <w:rFonts w:cstheme="minorHAnsi"/>
           <w:sz w:val="24"/>
           <w:szCs w:val="24"/>
-          <w:lang w:val="en-US"/>
-        </w:rPr>
-      </w:pPr>
-      <w:proofErr w:type="gramStart"/>
-      <w:r>
-        <w:rPr>
-          <w:rFonts w:cstheme="minorHAnsi"/>
-          <w:sz w:val="24"/>
-          <w:szCs w:val="24"/>
-          <w:lang w:val="en-US"/>
+        </w:rPr>
+      </w:pPr>
+      <w:r>
+        <w:rPr>
+          <w:rFonts w:cstheme="minorHAnsi"/>
+          <w:sz w:val="24"/>
+          <w:szCs w:val="24"/>
         </w:rPr>
         <w:t>Closest-side</w:t>
       </w:r>
-      <w:proofErr w:type="gramEnd"/>
     </w:p>
     <w:p>
       <w:pPr>
@@ -4169,105 +3396,21 @@
           <w:rFonts w:cstheme="minorHAnsi"/>
           <w:sz w:val="24"/>
           <w:szCs w:val="24"/>
-          <w:lang w:val="en-US"/>
-        </w:rPr>
-      </w:pPr>
-      <w:proofErr w:type="spellStart"/>
-      <w:r>
-        <w:rPr>
-          <w:rFonts w:cstheme="minorHAnsi"/>
-          <w:sz w:val="24"/>
-          <w:szCs w:val="24"/>
-          <w:lang w:val="en-US"/>
-        </w:rPr>
-        <w:t>Permet</w:t>
-      </w:r>
-      <w:proofErr w:type="spellEnd"/>
-      <w:r>
-        <w:rPr>
-          <w:rFonts w:cstheme="minorHAnsi"/>
-          <w:sz w:val="24"/>
-          <w:szCs w:val="24"/>
-          <w:lang w:val="en-US"/>
-        </w:rPr>
-        <w:t xml:space="preserve"> de </w:t>
-      </w:r>
-      <w:proofErr w:type="spellStart"/>
-      <w:r>
-        <w:rPr>
-          <w:rFonts w:cstheme="minorHAnsi"/>
-          <w:sz w:val="24"/>
-          <w:szCs w:val="24"/>
-          <w:lang w:val="en-US"/>
-        </w:rPr>
-        <w:t>créer</w:t>
-      </w:r>
-      <w:proofErr w:type="spellEnd"/>
-      <w:r>
-        <w:rPr>
-          <w:rFonts w:cstheme="minorHAnsi"/>
-          <w:sz w:val="24"/>
-          <w:szCs w:val="24"/>
-          <w:lang w:val="en-US"/>
-        </w:rPr>
-        <w:t xml:space="preserve"> un cercle </w:t>
-      </w:r>
-      <w:proofErr w:type="spellStart"/>
-      <w:r>
-        <w:rPr>
-          <w:rFonts w:cstheme="minorHAnsi"/>
-          <w:sz w:val="24"/>
-          <w:szCs w:val="24"/>
-          <w:lang w:val="en-US"/>
-        </w:rPr>
-        <w:t>dont</w:t>
-      </w:r>
-      <w:proofErr w:type="spellEnd"/>
-      <w:r>
-        <w:rPr>
-          <w:rFonts w:cstheme="minorHAnsi"/>
-          <w:sz w:val="24"/>
-          <w:szCs w:val="24"/>
-          <w:lang w:val="en-US"/>
-        </w:rPr>
-        <w:t xml:space="preserve"> le rayon </w:t>
-      </w:r>
-      <w:proofErr w:type="spellStart"/>
-      <w:r>
-        <w:rPr>
-          <w:rFonts w:cstheme="minorHAnsi"/>
-          <w:sz w:val="24"/>
-          <w:szCs w:val="24"/>
-          <w:lang w:val="en-US"/>
-        </w:rPr>
-        <w:t>est</w:t>
-      </w:r>
-      <w:proofErr w:type="spellEnd"/>
-      <w:r>
-        <w:rPr>
-          <w:rFonts w:cstheme="minorHAnsi"/>
-          <w:sz w:val="24"/>
-          <w:szCs w:val="24"/>
-          <w:lang w:val="en-US"/>
-        </w:rPr>
-        <w:t xml:space="preserve"> la distance entre le point de </w:t>
-      </w:r>
-      <w:proofErr w:type="spellStart"/>
-      <w:r>
-        <w:rPr>
-          <w:rFonts w:cstheme="minorHAnsi"/>
-          <w:sz w:val="24"/>
-          <w:szCs w:val="24"/>
-          <w:lang w:val="en-US"/>
-        </w:rPr>
-        <w:t>d</w:t>
-      </w:r>
-      <w:r>
-        <w:rPr>
-          <w:rFonts w:cstheme="minorHAnsi"/>
-          <w:sz w:val="24"/>
-          <w:szCs w:val="24"/>
-          <w:lang w:val="en-US"/>
+        </w:rPr>
+      </w:pPr>
+      <w:r>
+        <w:rPr>
+          <w:rFonts w:cstheme="minorHAnsi"/>
+          <w:sz w:val="24"/>
+          <w:szCs w:val="24"/>
+        </w:rPr>
+        <w:t>Permet de créer un cercle dont le rayon est la distance entre le point de d</w:t>
+      </w:r>
+      <w:r>
+        <w:rPr>
+          <w:rFonts w:cstheme="minorHAnsi"/>
+          <w:sz w:val="24"/>
+          <w:szCs w:val="24"/>
         </w:rPr>
         <w:t>é</w:t>
       </w:r>
@@ -4276,59 +3419,8 @@
           <w:rFonts w:cstheme="minorHAnsi"/>
           <w:sz w:val="24"/>
           <w:szCs w:val="24"/>
-          <w:lang w:val="en-US"/>
-        </w:rPr>
-        <w:t>part</w:t>
-      </w:r>
-      <w:proofErr w:type="spellEnd"/>
-      <w:r>
-        <w:rPr>
-          <w:rFonts w:cstheme="minorHAnsi"/>
-          <w:sz w:val="24"/>
-          <w:szCs w:val="24"/>
-          <w:lang w:val="en-US"/>
-        </w:rPr>
-        <w:t xml:space="preserve"> et le </w:t>
-      </w:r>
-      <w:proofErr w:type="spellStart"/>
-      <w:r>
-        <w:rPr>
-          <w:rFonts w:cstheme="minorHAnsi"/>
-          <w:sz w:val="24"/>
-          <w:szCs w:val="24"/>
-          <w:lang w:val="en-US"/>
-        </w:rPr>
-        <w:t>coté</w:t>
-      </w:r>
-      <w:proofErr w:type="spellEnd"/>
-      <w:r>
-        <w:rPr>
-          <w:rFonts w:cstheme="minorHAnsi"/>
-          <w:sz w:val="24"/>
-          <w:szCs w:val="24"/>
-          <w:lang w:val="en-US"/>
-        </w:rPr>
-        <w:t xml:space="preserve"> le plus </w:t>
-      </w:r>
-      <w:proofErr w:type="spellStart"/>
-      <w:r>
-        <w:rPr>
-          <w:rFonts w:cstheme="minorHAnsi"/>
-          <w:sz w:val="24"/>
-          <w:szCs w:val="24"/>
-          <w:lang w:val="en-US"/>
-        </w:rPr>
-        <w:t>proche</w:t>
-      </w:r>
-      <w:proofErr w:type="spellEnd"/>
-      <w:r>
-        <w:rPr>
-          <w:rFonts w:cstheme="minorHAnsi"/>
-          <w:sz w:val="24"/>
-          <w:szCs w:val="24"/>
-          <w:lang w:val="en-US"/>
-        </w:rPr>
-        <w:t>.</w:t>
+        </w:rPr>
+        <w:t>part et le coté le plus proche.</w:t>
       </w:r>
     </w:p>
     <w:p>
@@ -4364,7 +3456,6 @@
           <w:lang w:eastAsia="fr-FR"/>
         </w:rPr>
       </w:pPr>
-      <w:proofErr w:type="gramStart"/>
       <w:r>
         <w:rPr>
           <w:rFonts w:eastAsia="Times New Roman" w:cstheme="minorHAnsi"/>
@@ -4372,19 +3463,8 @@
           <w:szCs w:val="24"/>
           <w:lang w:eastAsia="fr-FR"/>
         </w:rPr>
-        <w:t>background:</w:t>
-      </w:r>
-      <w:proofErr w:type="gramEnd"/>
-      <w:r>
-        <w:rPr>
-          <w:rFonts w:eastAsia="Times New Roman" w:cstheme="minorHAnsi"/>
-          <w:sz w:val="24"/>
-          <w:szCs w:val="24"/>
-          <w:lang w:eastAsia="fr-FR"/>
-        </w:rPr>
-        <w:t xml:space="preserve"> radial-gradient(</w:t>
-      </w:r>
-      <w:proofErr w:type="spellStart"/>
+        <w:t>background: radial-gradient(</w:t>
+      </w:r>
       <w:r>
         <w:rPr>
           <w:rFonts w:eastAsia="Times New Roman" w:cstheme="minorHAnsi"/>
@@ -4394,90 +3474,16 @@
           <w:szCs w:val="24"/>
           <w:lang w:eastAsia="fr-FR"/>
         </w:rPr>
-        <w:t>circle</w:t>
-      </w:r>
-      <w:proofErr w:type="spellEnd"/>
+        <w:t>circle closest-side</w:t>
+      </w:r>
       <w:r>
         <w:rPr>
           <w:rFonts w:eastAsia="Times New Roman" w:cstheme="minorHAnsi"/>
-          <w:b/>
-          <w:bCs/>
           <w:sz w:val="24"/>
           <w:szCs w:val="24"/>
           <w:lang w:eastAsia="fr-FR"/>
         </w:rPr>
-        <w:t xml:space="preserve"> </w:t>
-      </w:r>
-      <w:proofErr w:type="spellStart"/>
-      <w:r>
-        <w:rPr>
-          <w:rFonts w:eastAsia="Times New Roman" w:cstheme="minorHAnsi"/>
-          <w:b/>
-          <w:bCs/>
-          <w:sz w:val="24"/>
-          <w:szCs w:val="24"/>
-          <w:lang w:eastAsia="fr-FR"/>
-        </w:rPr>
-        <w:t>closest-side</w:t>
-      </w:r>
-      <w:proofErr w:type="spellEnd"/>
-      <w:r>
-        <w:rPr>
-          <w:rFonts w:eastAsia="Times New Roman" w:cstheme="minorHAnsi"/>
-          <w:sz w:val="24"/>
-          <w:szCs w:val="24"/>
-          <w:lang w:eastAsia="fr-FR"/>
-        </w:rPr>
-        <w:t>,</w:t>
-      </w:r>
-      <w:r>
-        <w:rPr>
-          <w:rFonts w:eastAsia="Times New Roman" w:cstheme="minorHAnsi"/>
-          <w:sz w:val="24"/>
-          <w:szCs w:val="24"/>
-          <w:lang w:eastAsia="fr-FR"/>
-        </w:rPr>
-        <w:t xml:space="preserve"> </w:t>
-      </w:r>
-      <w:proofErr w:type="spellStart"/>
-      <w:r>
-        <w:rPr>
-          <w:rFonts w:eastAsia="Times New Roman" w:cstheme="minorHAnsi"/>
-          <w:sz w:val="24"/>
-          <w:szCs w:val="24"/>
-          <w:lang w:eastAsia="fr-FR"/>
-        </w:rPr>
-        <w:t>red</w:t>
-      </w:r>
-      <w:proofErr w:type="spellEnd"/>
-      <w:r>
-        <w:rPr>
-          <w:rFonts w:eastAsia="Times New Roman" w:cstheme="minorHAnsi"/>
-          <w:sz w:val="24"/>
-          <w:szCs w:val="24"/>
-          <w:lang w:eastAsia="fr-FR"/>
-        </w:rPr>
-        <w:t xml:space="preserve">, </w:t>
-      </w:r>
-      <w:proofErr w:type="spellStart"/>
-      <w:r>
-        <w:rPr>
-          <w:rFonts w:eastAsia="Times New Roman" w:cstheme="minorHAnsi"/>
-          <w:sz w:val="24"/>
-          <w:szCs w:val="24"/>
-          <w:lang w:eastAsia="fr-FR"/>
-        </w:rPr>
-        <w:t>yellow</w:t>
-      </w:r>
-      <w:proofErr w:type="spellEnd"/>
-      <w:r>
-        <w:rPr>
-          <w:rFonts w:eastAsia="Times New Roman" w:cstheme="minorHAnsi"/>
-          <w:sz w:val="24"/>
-          <w:szCs w:val="24"/>
-          <w:lang w:eastAsia="fr-FR"/>
-        </w:rPr>
-        <w:t xml:space="preserve"> 10%, #1e90ff 50%, beige);</w:t>
+        <w:t>, red, yellow 10%, #1e90ff 50%, beige);</w:t>
       </w:r>
     </w:p>
     <w:p>
@@ -4560,22 +3566,18 @@
           <w:rFonts w:asciiTheme="minorHAnsi" w:hAnsiTheme="minorHAnsi" w:cstheme="minorHAnsi"/>
           <w:sz w:val="28"/>
           <w:szCs w:val="28"/>
-          <w:lang w:val="en-US"/>
-        </w:rPr>
-      </w:pPr>
-      <w:bookmarkStart w:id="11" w:name="_Toc60510261"/>
-      <w:proofErr w:type="spellStart"/>
+        </w:rPr>
+      </w:pPr>
+      <w:bookmarkStart w:id="11" w:name="_Toc60525506"/>
       <w:r>
         <w:rPr>
           <w:rFonts w:asciiTheme="minorHAnsi" w:hAnsiTheme="minorHAnsi" w:cstheme="minorHAnsi"/>
           <w:sz w:val="28"/>
           <w:szCs w:val="28"/>
-          <w:lang w:val="en-US"/>
         </w:rPr>
         <w:t>Conique</w:t>
       </w:r>
       <w:bookmarkEnd w:id="11"/>
-      <w:proofErr w:type="spellEnd"/>
     </w:p>
     <w:p>
       <w:pPr>
@@ -4584,45 +3586,15 @@
           <w:rFonts w:cstheme="minorHAnsi"/>
           <w:sz w:val="24"/>
           <w:szCs w:val="24"/>
-          <w:lang w:val="en-US"/>
-        </w:rPr>
-      </w:pPr>
-      <w:r>
-        <w:rPr>
-          <w:rFonts w:cstheme="minorHAnsi"/>
-          <w:sz w:val="24"/>
-          <w:szCs w:val="24"/>
-          <w:lang w:val="en-US"/>
-        </w:rPr>
-        <w:t xml:space="preserve">Les couleurs </w:t>
-      </w:r>
-      <w:proofErr w:type="spellStart"/>
-      <w:r>
-        <w:rPr>
-          <w:rFonts w:cstheme="minorHAnsi"/>
-          <w:sz w:val="24"/>
-          <w:szCs w:val="24"/>
-          <w:lang w:val="en-US"/>
-        </w:rPr>
-        <w:t>sont</w:t>
-      </w:r>
-      <w:proofErr w:type="spellEnd"/>
-      <w:r>
-        <w:rPr>
-          <w:rFonts w:cstheme="minorHAnsi"/>
-          <w:sz w:val="24"/>
-          <w:szCs w:val="24"/>
-          <w:lang w:val="en-US"/>
-        </w:rPr>
-        <w:t xml:space="preserve"> </w:t>
-      </w:r>
-      <w:r>
-        <w:rPr>
-          <w:rFonts w:cstheme="minorHAnsi"/>
-          <w:sz w:val="24"/>
-          <w:szCs w:val="24"/>
-        </w:rPr>
-        <w:t>généré</w:t>
+        </w:rPr>
+      </w:pPr>
+      <w:r>
+        <w:rPr>
+          <w:rFonts w:cstheme="minorHAnsi"/>
+          <w:sz w:val="24"/>
+          <w:szCs w:val="24"/>
+        </w:rPr>
+        <w:t>Les couleurs sont généré</w:t>
       </w:r>
       <w:r>
         <w:rPr>
@@ -4637,56 +3609,14 @@
           <w:rFonts w:cstheme="minorHAnsi"/>
           <w:sz w:val="24"/>
           <w:szCs w:val="24"/>
-          <w:lang w:val="en-US"/>
-        </w:rPr>
-        <w:t xml:space="preserve"> </w:t>
-      </w:r>
-      <w:proofErr w:type="spellStart"/>
-      <w:r>
-        <w:rPr>
-          <w:rFonts w:cstheme="minorHAnsi"/>
-          <w:sz w:val="24"/>
-          <w:szCs w:val="24"/>
-          <w:lang w:val="en-US"/>
-        </w:rPr>
-        <w:t>progressivement</w:t>
-      </w:r>
-      <w:proofErr w:type="spellEnd"/>
-      <w:r>
-        <w:rPr>
-          <w:rFonts w:cstheme="minorHAnsi"/>
-          <w:sz w:val="24"/>
-          <w:szCs w:val="24"/>
-          <w:lang w:val="en-US"/>
-        </w:rPr>
-        <w:t xml:space="preserve"> </w:t>
-      </w:r>
-      <w:proofErr w:type="spellStart"/>
-      <w:r>
-        <w:rPr>
-          <w:rFonts w:cstheme="minorHAnsi"/>
-          <w:sz w:val="24"/>
-          <w:szCs w:val="24"/>
-          <w:lang w:val="en-US"/>
-        </w:rPr>
-        <w:t>autour</w:t>
-      </w:r>
-      <w:proofErr w:type="spellEnd"/>
-      <w:r>
-        <w:rPr>
-          <w:rFonts w:cstheme="minorHAnsi"/>
-          <w:sz w:val="24"/>
-          <w:szCs w:val="24"/>
-          <w:lang w:val="en-US"/>
-        </w:rPr>
-        <w:t xml:space="preserve"> d’un cercle</w:t>
-      </w:r>
-      <w:r>
-        <w:rPr>
-          <w:rFonts w:cstheme="minorHAnsi"/>
-          <w:sz w:val="24"/>
-          <w:szCs w:val="24"/>
-          <w:lang w:val="en-US"/>
+        </w:rPr>
+        <w:t xml:space="preserve"> progressivement autour d’un cercle</w:t>
+      </w:r>
+      <w:r>
+        <w:rPr>
+          <w:rFonts w:cstheme="minorHAnsi"/>
+          <w:sz w:val="24"/>
+          <w:szCs w:val="24"/>
         </w:rPr>
         <w:t>.</w:t>
       </w:r>
@@ -4720,7 +3650,6 @@
           <w:lang w:eastAsia="fr-FR"/>
         </w:rPr>
       </w:pPr>
-      <w:proofErr w:type="gramStart"/>
       <w:r>
         <w:rPr>
           <w:rFonts w:eastAsia="Times New Roman" w:cstheme="minorHAnsi"/>
@@ -4728,19 +3657,8 @@
           <w:szCs w:val="24"/>
           <w:lang w:eastAsia="fr-FR"/>
         </w:rPr>
-        <w:t>background:</w:t>
-      </w:r>
-      <w:proofErr w:type="gramEnd"/>
-      <w:r>
-        <w:rPr>
-          <w:rFonts w:eastAsia="Times New Roman" w:cstheme="minorHAnsi"/>
-          <w:sz w:val="24"/>
-          <w:szCs w:val="24"/>
-          <w:lang w:eastAsia="fr-FR"/>
-        </w:rPr>
-        <w:t xml:space="preserve"> </w:t>
-      </w:r>
-      <w:proofErr w:type="spellStart"/>
+        <w:t xml:space="preserve">background: </w:t>
+      </w:r>
       <w:r>
         <w:rPr>
           <w:rFonts w:eastAsia="Times New Roman" w:cstheme="minorHAnsi"/>
@@ -4750,68 +3668,16 @@
           <w:szCs w:val="24"/>
           <w:lang w:eastAsia="fr-FR"/>
         </w:rPr>
-        <w:t>conic</w:t>
-      </w:r>
-      <w:proofErr w:type="spellEnd"/>
+        <w:t>conic-gradient</w:t>
+      </w:r>
       <w:r>
         <w:rPr>
           <w:rFonts w:eastAsia="Times New Roman" w:cstheme="minorHAnsi"/>
-          <w:b/>
-          <w:bCs/>
           <w:sz w:val="24"/>
           <w:szCs w:val="24"/>
           <w:lang w:eastAsia="fr-FR"/>
         </w:rPr>
-        <w:t>-gradient</w:t>
-      </w:r>
-      <w:r>
-        <w:rPr>
-          <w:rFonts w:eastAsia="Times New Roman" w:cstheme="minorHAnsi"/>
-          <w:sz w:val="24"/>
-          <w:szCs w:val="24"/>
-          <w:lang w:eastAsia="fr-FR"/>
-        </w:rPr>
-        <w:t>(</w:t>
-      </w:r>
-      <w:proofErr w:type="spellStart"/>
-      <w:r>
-        <w:rPr>
-          <w:rFonts w:eastAsia="Times New Roman" w:cstheme="minorHAnsi"/>
-          <w:sz w:val="24"/>
-          <w:szCs w:val="24"/>
-          <w:lang w:eastAsia="fr-FR"/>
-        </w:rPr>
-        <w:t>red</w:t>
-      </w:r>
-      <w:proofErr w:type="spellEnd"/>
-      <w:r>
-        <w:rPr>
-          <w:rFonts w:eastAsia="Times New Roman" w:cstheme="minorHAnsi"/>
-          <w:sz w:val="24"/>
-          <w:szCs w:val="24"/>
-          <w:lang w:eastAsia="fr-FR"/>
-        </w:rPr>
-        <w:t xml:space="preserve">, </w:t>
-      </w:r>
-      <w:proofErr w:type="spellStart"/>
-      <w:r>
-        <w:rPr>
-          <w:rFonts w:eastAsia="Times New Roman" w:cstheme="minorHAnsi"/>
-          <w:sz w:val="24"/>
-          <w:szCs w:val="24"/>
-          <w:lang w:eastAsia="fr-FR"/>
-        </w:rPr>
-        <w:t>blue</w:t>
-      </w:r>
-      <w:proofErr w:type="spellEnd"/>
-      <w:r>
-        <w:rPr>
-          <w:rFonts w:eastAsia="Times New Roman" w:cstheme="minorHAnsi"/>
-          <w:sz w:val="24"/>
-          <w:szCs w:val="24"/>
-          <w:lang w:eastAsia="fr-FR"/>
-        </w:rPr>
-        <w:t>);</w:t>
+        <w:t>(red, blue);</w:t>
       </w:r>
     </w:p>
     <w:p>
@@ -4821,7 +3687,6 @@
           <w:rFonts w:cstheme="minorHAnsi"/>
           <w:sz w:val="24"/>
           <w:szCs w:val="24"/>
-          <w:lang w:val="en-US"/>
         </w:rPr>
       </w:pPr>
       <w:r>
@@ -4875,51 +3740,21 @@
           <w:rFonts w:cstheme="minorHAnsi"/>
           <w:sz w:val="24"/>
           <w:szCs w:val="24"/>
-          <w:lang w:val="en-US"/>
-        </w:rPr>
-      </w:pPr>
-      <w:r>
-        <w:rPr>
-          <w:rFonts w:cstheme="minorHAnsi"/>
-          <w:sz w:val="24"/>
-          <w:szCs w:val="24"/>
-          <w:lang w:val="en-US"/>
-        </w:rPr>
-        <w:t xml:space="preserve">On </w:t>
-      </w:r>
-      <w:r>
-        <w:rPr>
-          <w:rFonts w:cstheme="minorHAnsi"/>
-          <w:sz w:val="24"/>
-          <w:szCs w:val="24"/>
-        </w:rPr>
-        <w:t>peut</w:t>
-      </w:r>
-      <w:r>
-        <w:rPr>
-          <w:rFonts w:cstheme="minorHAnsi"/>
-          <w:sz w:val="24"/>
-          <w:szCs w:val="24"/>
-          <w:lang w:val="en-US"/>
-        </w:rPr>
-        <w:t xml:space="preserve"> </w:t>
-      </w:r>
-      <w:proofErr w:type="spellStart"/>
-      <w:r>
-        <w:rPr>
-          <w:rFonts w:cstheme="minorHAnsi"/>
-          <w:sz w:val="24"/>
-          <w:szCs w:val="24"/>
-          <w:lang w:val="en-US"/>
-        </w:rPr>
-        <w:t>position</w:t>
-      </w:r>
-      <w:r>
-        <w:rPr>
-          <w:rFonts w:cstheme="minorHAnsi"/>
-          <w:sz w:val="24"/>
-          <w:szCs w:val="24"/>
-          <w:lang w:val="en-US"/>
+        </w:rPr>
+      </w:pPr>
+      <w:r>
+        <w:rPr>
+          <w:rFonts w:cstheme="minorHAnsi"/>
+          <w:sz w:val="24"/>
+          <w:szCs w:val="24"/>
+        </w:rPr>
+        <w:t>On peut position</w:t>
+      </w:r>
+      <w:r>
+        <w:rPr>
+          <w:rFonts w:cstheme="minorHAnsi"/>
+          <w:sz w:val="24"/>
+          <w:szCs w:val="24"/>
         </w:rPr>
         <w:t>n</w:t>
       </w:r>
@@ -4928,56 +3763,8 @@
           <w:rFonts w:cstheme="minorHAnsi"/>
           <w:sz w:val="24"/>
           <w:szCs w:val="24"/>
-          <w:lang w:val="en-US"/>
-        </w:rPr>
-        <w:t>er</w:t>
-      </w:r>
-      <w:proofErr w:type="spellEnd"/>
-      <w:r>
-        <w:rPr>
-          <w:rFonts w:cstheme="minorHAnsi"/>
-          <w:sz w:val="24"/>
-          <w:szCs w:val="24"/>
-          <w:lang w:val="en-US"/>
-        </w:rPr>
-        <w:t xml:space="preserve"> le </w:t>
-      </w:r>
-      <w:r>
-        <w:rPr>
-          <w:rFonts w:cstheme="minorHAnsi"/>
-          <w:sz w:val="24"/>
-          <w:szCs w:val="24"/>
-        </w:rPr>
-        <w:t>centre</w:t>
-      </w:r>
-      <w:r>
-        <w:rPr>
-          <w:rFonts w:cstheme="minorHAnsi"/>
-          <w:sz w:val="24"/>
-          <w:szCs w:val="24"/>
-          <w:lang w:val="en-US"/>
-        </w:rPr>
-        <w:t xml:space="preserve"> avec le mot-</w:t>
-      </w:r>
-      <w:proofErr w:type="spellStart"/>
-      <w:r>
-        <w:rPr>
-          <w:rFonts w:cstheme="minorHAnsi"/>
-          <w:sz w:val="24"/>
-          <w:szCs w:val="24"/>
-          <w:lang w:val="en-US"/>
-        </w:rPr>
-        <w:t>clé</w:t>
-      </w:r>
-      <w:proofErr w:type="spellEnd"/>
-      <w:r>
-        <w:rPr>
-          <w:rFonts w:cstheme="minorHAnsi"/>
-          <w:sz w:val="24"/>
-          <w:szCs w:val="24"/>
-          <w:lang w:val="en-US"/>
-        </w:rPr>
-        <w:t xml:space="preserve"> </w:t>
+        </w:rPr>
+        <w:t xml:space="preserve">er le centre avec le mot-clé </w:t>
       </w:r>
       <w:r>
         <w:rPr>
@@ -4986,7 +3773,6 @@
           <w:bCs/>
           <w:sz w:val="24"/>
           <w:szCs w:val="24"/>
-          <w:lang w:val="en-US"/>
         </w:rPr>
         <w:t>at</w:t>
       </w:r>
@@ -4995,7 +3781,6 @@
           <w:rFonts w:cstheme="minorHAnsi"/>
           <w:sz w:val="24"/>
           <w:szCs w:val="24"/>
-          <w:lang w:val="en-US"/>
         </w:rPr>
         <w:t>.</w:t>
       </w:r>
@@ -5029,7 +3814,6 @@
           <w:lang w:eastAsia="fr-FR"/>
         </w:rPr>
       </w:pPr>
-      <w:proofErr w:type="gramStart"/>
       <w:r>
         <w:rPr>
           <w:rFonts w:eastAsia="Times New Roman" w:cstheme="minorHAnsi"/>
@@ -5037,37 +3821,7 @@
           <w:szCs w:val="24"/>
           <w:lang w:eastAsia="fr-FR"/>
         </w:rPr>
-        <w:t>background:</w:t>
-      </w:r>
-      <w:proofErr w:type="gramEnd"/>
-      <w:r>
-        <w:rPr>
-          <w:rFonts w:eastAsia="Times New Roman" w:cstheme="minorHAnsi"/>
-          <w:sz w:val="24"/>
-          <w:szCs w:val="24"/>
-          <w:lang w:eastAsia="fr-FR"/>
-        </w:rPr>
-        <w:t xml:space="preserve"> </w:t>
-      </w:r>
-      <w:proofErr w:type="spellStart"/>
-      <w:r>
-        <w:rPr>
-          <w:rFonts w:eastAsia="Times New Roman" w:cstheme="minorHAnsi"/>
-          <w:sz w:val="24"/>
-          <w:szCs w:val="24"/>
-          <w:lang w:eastAsia="fr-FR"/>
-        </w:rPr>
-        <w:t>conic</w:t>
-      </w:r>
-      <w:proofErr w:type="spellEnd"/>
-      <w:r>
-        <w:rPr>
-          <w:rFonts w:eastAsia="Times New Roman" w:cstheme="minorHAnsi"/>
-          <w:sz w:val="24"/>
-          <w:szCs w:val="24"/>
-          <w:lang w:eastAsia="fr-FR"/>
-        </w:rPr>
-        <w:t>-gradient(</w:t>
+        <w:t>background: conic-gradient(</w:t>
       </w:r>
       <w:r>
         <w:rPr>
@@ -5087,47 +3841,7 @@
           <w:szCs w:val="24"/>
           <w:lang w:eastAsia="fr-FR"/>
         </w:rPr>
-        <w:t xml:space="preserve">, </w:t>
-      </w:r>
-      <w:proofErr w:type="spellStart"/>
-      <w:r>
-        <w:rPr>
-          <w:rFonts w:eastAsia="Times New Roman" w:cstheme="minorHAnsi"/>
-          <w:sz w:val="24"/>
-          <w:szCs w:val="24"/>
-          <w:lang w:eastAsia="fr-FR"/>
-        </w:rPr>
-        <w:t>red</w:t>
-      </w:r>
-      <w:proofErr w:type="spellEnd"/>
-      <w:r>
-        <w:rPr>
-          <w:rFonts w:eastAsia="Times New Roman" w:cstheme="minorHAnsi"/>
-          <w:sz w:val="24"/>
-          <w:szCs w:val="24"/>
-          <w:lang w:eastAsia="fr-FR"/>
-        </w:rPr>
-        <w:t xml:space="preserve"> 10%, </w:t>
-      </w:r>
-      <w:proofErr w:type="spellStart"/>
-      <w:r>
-        <w:rPr>
-          <w:rFonts w:eastAsia="Times New Roman" w:cstheme="minorHAnsi"/>
-          <w:sz w:val="24"/>
-          <w:szCs w:val="24"/>
-          <w:lang w:eastAsia="fr-FR"/>
-        </w:rPr>
-        <w:t>yellow</w:t>
-      </w:r>
-      <w:proofErr w:type="spellEnd"/>
-      <w:r>
-        <w:rPr>
-          <w:rFonts w:eastAsia="Times New Roman" w:cstheme="minorHAnsi"/>
-          <w:sz w:val="24"/>
-          <w:szCs w:val="24"/>
-          <w:lang w:eastAsia="fr-FR"/>
-        </w:rPr>
-        <w:t xml:space="preserve"> 30%, #1e90ff 50%);</w:t>
+        <w:t>, red 10%, yellow 30%, #1e90ff 50%);</w:t>
       </w:r>
     </w:p>
     <w:p>
@@ -5137,7 +3851,6 @@
           <w:rFonts w:cstheme="minorHAnsi"/>
           <w:sz w:val="24"/>
           <w:szCs w:val="24"/>
-          <w:lang w:val="en-US"/>
         </w:rPr>
       </w:pPr>
       <w:r>
@@ -5191,109 +3904,24 @@
           <w:rFonts w:cstheme="minorHAnsi"/>
           <w:sz w:val="24"/>
           <w:szCs w:val="24"/>
-          <w:lang w:val="en-US"/>
-        </w:rPr>
-      </w:pPr>
-      <w:r>
-        <w:rPr>
-          <w:rFonts w:cstheme="minorHAnsi"/>
-          <w:sz w:val="24"/>
-          <w:szCs w:val="24"/>
-          <w:lang w:val="en-US"/>
-        </w:rPr>
-        <w:t xml:space="preserve">On </w:t>
-      </w:r>
-      <w:proofErr w:type="spellStart"/>
-      <w:r>
-        <w:rPr>
-          <w:rFonts w:cstheme="minorHAnsi"/>
-          <w:sz w:val="24"/>
-          <w:szCs w:val="24"/>
-          <w:lang w:val="en-US"/>
-        </w:rPr>
-        <w:t>peut</w:t>
-      </w:r>
-      <w:proofErr w:type="spellEnd"/>
-      <w:r>
-        <w:rPr>
-          <w:rFonts w:cstheme="minorHAnsi"/>
-          <w:sz w:val="24"/>
-          <w:szCs w:val="24"/>
-          <w:lang w:val="en-US"/>
-        </w:rPr>
-        <w:t xml:space="preserve"> </w:t>
-      </w:r>
-      <w:proofErr w:type="spellStart"/>
-      <w:r>
-        <w:rPr>
-          <w:rFonts w:cstheme="minorHAnsi"/>
-          <w:sz w:val="24"/>
-          <w:szCs w:val="24"/>
-          <w:lang w:val="en-US"/>
-        </w:rPr>
-        <w:t>également</w:t>
-      </w:r>
-      <w:proofErr w:type="spellEnd"/>
-      <w:r>
-        <w:rPr>
-          <w:rFonts w:cstheme="minorHAnsi"/>
-          <w:sz w:val="24"/>
-          <w:szCs w:val="24"/>
-          <w:lang w:val="en-US"/>
-        </w:rPr>
-        <w:t xml:space="preserve"> modifier </w:t>
-      </w:r>
-      <w:proofErr w:type="spellStart"/>
-      <w:r>
-        <w:rPr>
-          <w:rFonts w:cstheme="minorHAnsi"/>
-          <w:sz w:val="24"/>
-          <w:szCs w:val="24"/>
-          <w:lang w:val="en-US"/>
-        </w:rPr>
-        <w:t>l’angle</w:t>
-      </w:r>
-      <w:proofErr w:type="spellEnd"/>
-      <w:r>
-        <w:rPr>
-          <w:rFonts w:cstheme="minorHAnsi"/>
-          <w:sz w:val="24"/>
-          <w:szCs w:val="24"/>
-          <w:lang w:val="en-US"/>
-        </w:rPr>
-        <w:t xml:space="preserve"> du </w:t>
-      </w:r>
-      <w:proofErr w:type="spellStart"/>
-      <w:r>
-        <w:rPr>
-          <w:rFonts w:cstheme="minorHAnsi"/>
-          <w:sz w:val="24"/>
-          <w:szCs w:val="24"/>
-          <w:lang w:val="en-US"/>
-        </w:rPr>
-        <w:t>radient</w:t>
-      </w:r>
-      <w:proofErr w:type="spellEnd"/>
-      <w:r>
-        <w:rPr>
-          <w:rFonts w:cstheme="minorHAnsi"/>
-          <w:sz w:val="24"/>
-          <w:szCs w:val="24"/>
-          <w:lang w:val="en-US"/>
-        </w:rPr>
-        <w:t xml:space="preserve"> </w:t>
-      </w:r>
-      <w:proofErr w:type="spellStart"/>
-      <w:r>
-        <w:rPr>
-          <w:rFonts w:cstheme="minorHAnsi"/>
-          <w:sz w:val="24"/>
-          <w:szCs w:val="24"/>
-          <w:lang w:val="en-US"/>
-        </w:rPr>
-        <w:t>conique</w:t>
-      </w:r>
-      <w:proofErr w:type="spellEnd"/>
+        </w:rPr>
+      </w:pPr>
+      <w:r>
+        <w:rPr>
+          <w:rFonts w:cstheme="minorHAnsi"/>
+          <w:sz w:val="24"/>
+          <w:szCs w:val="24"/>
+        </w:rPr>
+        <w:t>On peut également modifier l’angle du radient conique</w:t>
+      </w:r>
+      <w:r>
+        <w:rPr>
+          <w:rFonts w:cstheme="minorHAnsi"/>
+          <w:sz w:val="24"/>
+          <w:szCs w:val="24"/>
+        </w:rPr>
+        <w:t>.</w:t>
+      </w:r>
     </w:p>
     <w:p>
       <w:pPr>
@@ -5324,7 +3952,6 @@
           <w:lang w:eastAsia="fr-FR"/>
         </w:rPr>
       </w:pPr>
-      <w:proofErr w:type="gramStart"/>
       <w:r>
         <w:rPr>
           <w:rFonts w:eastAsia="Times New Roman" w:cstheme="minorHAnsi"/>
@@ -5332,39 +3959,8 @@
           <w:szCs w:val="24"/>
           <w:lang w:eastAsia="fr-FR"/>
         </w:rPr>
-        <w:t>background:</w:t>
-      </w:r>
-      <w:proofErr w:type="gramEnd"/>
-      <w:r>
-        <w:rPr>
-          <w:rFonts w:eastAsia="Times New Roman" w:cstheme="minorHAnsi"/>
-          <w:sz w:val="24"/>
-          <w:szCs w:val="24"/>
-          <w:lang w:eastAsia="fr-FR"/>
-        </w:rPr>
-        <w:t xml:space="preserve"> </w:t>
-      </w:r>
-      <w:proofErr w:type="spellStart"/>
-      <w:r>
-        <w:rPr>
-          <w:rFonts w:eastAsia="Times New Roman" w:cstheme="minorHAnsi"/>
-          <w:sz w:val="24"/>
-          <w:szCs w:val="24"/>
-          <w:lang w:eastAsia="fr-FR"/>
-        </w:rPr>
-        <w:t>conic</w:t>
-      </w:r>
-      <w:proofErr w:type="spellEnd"/>
-      <w:r>
-        <w:rPr>
-          <w:rFonts w:eastAsia="Times New Roman" w:cstheme="minorHAnsi"/>
-          <w:sz w:val="24"/>
-          <w:szCs w:val="24"/>
-          <w:lang w:eastAsia="fr-FR"/>
-        </w:rPr>
-        <w:t>-gradient(</w:t>
-      </w:r>
-      <w:proofErr w:type="spellStart"/>
+        <w:t>background: conic-gradient(</w:t>
+      </w:r>
       <w:r>
         <w:rPr>
           <w:rFonts w:eastAsia="Times New Roman" w:cstheme="minorHAnsi"/>
@@ -5374,108 +3970,16 @@
           <w:szCs w:val="24"/>
           <w:lang w:eastAsia="fr-FR"/>
         </w:rPr>
-        <w:t>from</w:t>
-      </w:r>
-      <w:proofErr w:type="spellEnd"/>
+        <w:t>from 45deg</w:t>
+      </w:r>
       <w:r>
         <w:rPr>
           <w:rFonts w:eastAsia="Times New Roman" w:cstheme="minorHAnsi"/>
-          <w:b/>
-          <w:bCs/>
           <w:sz w:val="24"/>
           <w:szCs w:val="24"/>
           <w:lang w:eastAsia="fr-FR"/>
         </w:rPr>
-        <w:t xml:space="preserve"> 45deg</w:t>
-      </w:r>
-      <w:r>
-        <w:rPr>
-          <w:rFonts w:eastAsia="Times New Roman" w:cstheme="minorHAnsi"/>
-          <w:sz w:val="24"/>
-          <w:szCs w:val="24"/>
-          <w:lang w:eastAsia="fr-FR"/>
-        </w:rPr>
-        <w:t xml:space="preserve">, </w:t>
-      </w:r>
-      <w:proofErr w:type="spellStart"/>
-      <w:r>
-        <w:rPr>
-          <w:rFonts w:eastAsia="Times New Roman" w:cstheme="minorHAnsi"/>
-          <w:sz w:val="24"/>
-          <w:szCs w:val="24"/>
-          <w:lang w:eastAsia="fr-FR"/>
-        </w:rPr>
-        <w:t>red</w:t>
-      </w:r>
-      <w:proofErr w:type="spellEnd"/>
-      <w:r>
-        <w:rPr>
-          <w:rFonts w:eastAsia="Times New Roman" w:cstheme="minorHAnsi"/>
-          <w:sz w:val="24"/>
-          <w:szCs w:val="24"/>
-          <w:lang w:eastAsia="fr-FR"/>
-        </w:rPr>
-        <w:t xml:space="preserve">, orange, </w:t>
-      </w:r>
-      <w:proofErr w:type="spellStart"/>
-      <w:r>
-        <w:rPr>
-          <w:rFonts w:eastAsia="Times New Roman" w:cstheme="minorHAnsi"/>
-          <w:sz w:val="24"/>
-          <w:szCs w:val="24"/>
-          <w:lang w:eastAsia="fr-FR"/>
-        </w:rPr>
-        <w:t>yellow</w:t>
-      </w:r>
-      <w:proofErr w:type="spellEnd"/>
-      <w:r>
-        <w:rPr>
-          <w:rFonts w:eastAsia="Times New Roman" w:cstheme="minorHAnsi"/>
-          <w:sz w:val="24"/>
-          <w:szCs w:val="24"/>
-          <w:lang w:eastAsia="fr-FR"/>
-        </w:rPr>
-        <w:t xml:space="preserve">, green, </w:t>
-      </w:r>
-      <w:proofErr w:type="spellStart"/>
-      <w:r>
-        <w:rPr>
-          <w:rFonts w:eastAsia="Times New Roman" w:cstheme="minorHAnsi"/>
-          <w:sz w:val="24"/>
-          <w:szCs w:val="24"/>
-          <w:lang w:eastAsia="fr-FR"/>
-        </w:rPr>
-        <w:t>blue</w:t>
-      </w:r>
-      <w:proofErr w:type="spellEnd"/>
-      <w:r>
-        <w:rPr>
-          <w:rFonts w:eastAsia="Times New Roman" w:cstheme="minorHAnsi"/>
-          <w:sz w:val="24"/>
-          <w:szCs w:val="24"/>
-          <w:lang w:eastAsia="fr-FR"/>
-        </w:rPr>
-        <w:t xml:space="preserve">, </w:t>
-      </w:r>
-      <w:proofErr w:type="spellStart"/>
-      <w:r>
-        <w:rPr>
-          <w:rFonts w:eastAsia="Times New Roman" w:cstheme="minorHAnsi"/>
-          <w:sz w:val="24"/>
-          <w:szCs w:val="24"/>
-          <w:lang w:eastAsia="fr-FR"/>
-        </w:rPr>
-        <w:t>purple</w:t>
-      </w:r>
-      <w:proofErr w:type="spellEnd"/>
-      <w:r>
-        <w:rPr>
-          <w:rFonts w:eastAsia="Times New Roman" w:cstheme="minorHAnsi"/>
-          <w:sz w:val="24"/>
-          <w:szCs w:val="24"/>
-          <w:lang w:eastAsia="fr-FR"/>
-        </w:rPr>
-        <w:t>);</w:t>
+        <w:t>, red, orange, yellow, green, blue, purple);</w:t>
       </w:r>
     </w:p>
     <w:p>
@@ -5485,7 +3989,6 @@
           <w:rFonts w:cstheme="minorHAnsi"/>
           <w:sz w:val="24"/>
           <w:szCs w:val="24"/>
-          <w:lang w:val="en-US"/>
         </w:rPr>
       </w:pPr>
       <w:r>
@@ -5542,7 +4045,7 @@
           <w:szCs w:val="24"/>
         </w:rPr>
       </w:pPr>
-      <w:bookmarkStart w:id="12" w:name="_Toc60510262"/>
+      <w:bookmarkStart w:id="12" w:name="_Toc60525507"/>
       <w:r>
         <w:rPr>
           <w:rFonts w:asciiTheme="minorHAnsi" w:hAnsiTheme="minorHAnsi" w:cstheme="minorHAnsi"/>
@@ -5577,7 +4080,6 @@
           <w:rFonts w:cstheme="minorHAnsi"/>
           <w:sz w:val="24"/>
           <w:szCs w:val="24"/>
-          <w:lang w:val="en-US"/>
         </w:rPr>
       </w:pPr>
       <w:hyperlink r:id="rId18" w:history="1">
@@ -5602,14 +4104,30 @@
           <w:szCs w:val="24"/>
         </w:rPr>
       </w:pPr>
-      <w:bookmarkStart w:id="13" w:name="_Toc60510263"/>
+      <w:bookmarkStart w:id="13" w:name="_Toc60525508"/>
       <w:r>
         <w:rPr>
           <w:rFonts w:asciiTheme="minorHAnsi" w:hAnsiTheme="minorHAnsi" w:cstheme="minorHAnsi"/>
           <w:sz w:val="24"/>
           <w:szCs w:val="24"/>
         </w:rPr>
-        <w:t>Source :</w:t>
+        <w:t>Source</w:t>
+      </w:r>
+      <w:r>
+        <w:rPr>
+          <w:rFonts w:asciiTheme="minorHAnsi" w:hAnsiTheme="minorHAnsi" w:cstheme="minorHAnsi"/>
+          <w:sz w:val="24"/>
+          <w:szCs w:val="24"/>
+        </w:rPr>
+        <w:t>s</w:t>
+      </w:r>
+      <w:r>
+        <w:rPr>
+          <w:rFonts w:asciiTheme="minorHAnsi" w:hAnsiTheme="minorHAnsi" w:cstheme="minorHAnsi"/>
+          <w:sz w:val="24"/>
+          <w:szCs w:val="24"/>
+        </w:rPr>
+        <w:t> :</w:t>
       </w:r>
       <w:bookmarkEnd w:id="13"/>
     </w:p>
@@ -5765,6 +4283,7 @@
         <w:docPartUnique/>
       </w:docPartObj>
     </w:sdtPr>
+    <w:sdtEndPr/>
     <w:sdtContent>
       <w:p>
         <w:pPr>

</xml_diff>